<commit_message>
do wordu obrazky bez pozadi
</commit_message>
<xml_diff>
--- a/KB3/Elektronický zámek s RFID.docx
+++ b/KB3/Elektronický zámek s RFID.docx
@@ -1,6 +1,6 @@
 
 <file path=word/document.xml><?xml version="1.0" encoding="utf-8"?>
-<w:document xmlns:wpc="http://schemas.microsoft.com/office/word/2010/wordprocessingCanvas" xmlns:cx="http://schemas.microsoft.com/office/drawing/2014/chartex" xmlns:cx1="http://schemas.microsoft.com/office/drawing/2015/9/8/chartex" xmlns:cx2="http://schemas.microsoft.com/office/drawing/2015/10/21/chartex" xmlns:cx3="http://schemas.microsoft.com/office/drawing/2016/5/9/chartex" xmlns:cx4="http://schemas.microsoft.com/office/drawing/2016/5/10/chartex" xmlns:cx5="http://schemas.microsoft.com/office/drawing/2016/5/11/chartex" xmlns:cx6="http://schemas.microsoft.com/office/drawing/2016/5/12/chartex" xmlns:cx7="http://schemas.microsoft.com/office/drawing/2016/5/13/chartex" xmlns:cx8="http://schemas.microsoft.com/office/drawing/2016/5/14/chartex" xmlns:mc="http://schemas.openxmlformats.org/markup-compatibility/2006" xmlns:aink="http://schemas.microsoft.com/office/drawing/2016/ink" xmlns:am3d="http://schemas.microsoft.com/office/drawing/2017/model3d" xmlns:o="urn:schemas-microsoft-com:office:office" xmlns:oel="http://schemas.microsoft.com/office/2019/extlst" xmlns:r="http://schemas.openxmlformats.org/officeDocument/2006/relationships" xmlns:m="http://schemas.openxmlformats.org/officeDocument/2006/math" xmlns:v="urn:schemas-microsoft-com:vml" xmlns:wp14="http://schemas.microsoft.com/office/word/2010/wordprocessingDrawing" xmlns:wp="http://schemas.openxmlformats.org/drawingml/2006/wordprocessingDrawing" xmlns:w10="urn:schemas-microsoft-com:office:word" xmlns:w="http://schemas.openxmlformats.org/wordprocessingml/2006/main" xmlns:w14="http://schemas.microsoft.com/office/word/2010/wordml" xmlns:w15="http://schemas.microsoft.com/office/word/2012/wordml" xmlns:w16cex="http://schemas.microsoft.com/office/word/2018/wordml/cex" xmlns:w16cid="http://schemas.microsoft.com/office/word/2016/wordml/cid" xmlns:w16="http://schemas.microsoft.com/office/word/2018/wordml" xmlns:w16du="http://schemas.microsoft.com/office/word/2023/wordml/word16du" xmlns:w16sdtdh="http://schemas.microsoft.com/office/word/2020/wordml/sdtdatahash" xmlns:w16sdtfl="http://schemas.microsoft.com/office/word/2024/wordml/sdtformatlock" xmlns:w16se="http://schemas.microsoft.com/office/word/2015/wordml/symex" xmlns:wpg="http://schemas.microsoft.com/office/word/2010/wordprocessingGroup" xmlns:wpi="http://schemas.microsoft.com/office/word/2010/wordprocessingInk" xmlns:wne="http://schemas.microsoft.com/office/word/2006/wordml" xmlns:wps="http://schemas.microsoft.com/office/word/2010/wordprocessingShape" mc:Ignorable="w14 w15 w16se w16cid w16 w16cex w16sdtdh w16sdtfl w16du wp14">
+<w:document xmlns:wpc="http://schemas.microsoft.com/office/word/2010/wordprocessingCanvas" xmlns:cx="http://schemas.microsoft.com/office/drawing/2014/chartex" xmlns:cx1="http://schemas.microsoft.com/office/drawing/2015/9/8/chartex" xmlns:cx2="http://schemas.microsoft.com/office/drawing/2015/10/21/chartex" xmlns:cx3="http://schemas.microsoft.com/office/drawing/2016/5/9/chartex" xmlns:cx4="http://schemas.microsoft.com/office/drawing/2016/5/10/chartex" xmlns:cx5="http://schemas.microsoft.com/office/drawing/2016/5/11/chartex" xmlns:cx6="http://schemas.microsoft.com/office/drawing/2016/5/12/chartex" xmlns:cx7="http://schemas.microsoft.com/office/drawing/2016/5/13/chartex" xmlns:cx8="http://schemas.microsoft.com/office/drawing/2016/5/14/chartex" xmlns:mc="http://schemas.openxmlformats.org/markup-compatibility/2006" xmlns:aink="http://schemas.microsoft.com/office/drawing/2016/ink" xmlns:am3d="http://schemas.microsoft.com/office/drawing/2017/model3d" xmlns:o="urn:schemas-microsoft-com:office:office" xmlns:r="http://schemas.openxmlformats.org/officeDocument/2006/relationships" xmlns:m="http://schemas.openxmlformats.org/officeDocument/2006/math" xmlns:v="urn:schemas-microsoft-com:vml" xmlns:wp14="http://schemas.microsoft.com/office/word/2010/wordprocessingDrawing" xmlns:wp="http://schemas.openxmlformats.org/drawingml/2006/wordprocessingDrawing" xmlns:w10="urn:schemas-microsoft-com:office:word" xmlns:w="http://schemas.openxmlformats.org/wordprocessingml/2006/main" xmlns:w14="http://schemas.microsoft.com/office/word/2010/wordml" xmlns:w15="http://schemas.microsoft.com/office/word/2012/wordml" xmlns:w16cid="http://schemas.microsoft.com/office/word/2016/wordml/cid" xmlns:w16se="http://schemas.microsoft.com/office/word/2015/wordml/symex" xmlns:wpg="http://schemas.microsoft.com/office/word/2010/wordprocessingGroup" xmlns:wpi="http://schemas.microsoft.com/office/word/2010/wordprocessingInk" xmlns:wne="http://schemas.microsoft.com/office/word/2006/wordml" xmlns:wps="http://schemas.microsoft.com/office/word/2010/wordprocessingShape" mc:Ignorable="w14 w15 w16se w16cid wp14">
   <w:body>
     <w:p>
       <w:pPr>
@@ -212,7 +212,7 @@
                 <v:stroke joinstyle="miter"/>
                 <v:path gradientshapeok="t" o:connecttype="rect"/>
               </v:shapetype>
-              <v:shape id="Textové pole 2" o:spid="_x0000_s1026" type="#_x0000_t202" style="position:absolute;left:0;text-align:left;margin-left:6.25pt;margin-top:174.7pt;width:421.5pt;height:135.8pt;z-index:251659264;visibility:visible;mso-wrap-style:square;mso-width-percent:0;mso-height-percent:0;mso-wrap-distance-left:9pt;mso-wrap-distance-top:3.6pt;mso-wrap-distance-right:9pt;mso-wrap-distance-bottom:3.6pt;mso-position-horizontal:absolute;mso-position-horizontal-relative:text;mso-position-vertical:absolute;mso-position-vertical-relative:text;mso-width-percent:0;mso-height-percent:0;mso-width-relative:margin;mso-height-relative:margin;v-text-anchor:top" o:gfxdata="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" stroked="f">
+              <v:shape id="Textové pole 2" o:spid="_x0000_s1026" type="#_x0000_t202" style="position:absolute;left:0;text-align:left;margin-left:6.25pt;margin-top:174.7pt;width:421.5pt;height:135.8pt;z-index:251659264;visibility:visible;mso-wrap-style:square;mso-width-percent:0;mso-height-percent:0;mso-wrap-distance-left:9pt;mso-wrap-distance-top:3.6pt;mso-wrap-distance-right:9pt;mso-wrap-distance-bottom:3.6pt;mso-position-horizontal:absolute;mso-position-horizontal-relative:text;mso-position-vertical:absolute;mso-position-vertical-relative:text;mso-width-percent:0;mso-height-percent:0;mso-width-relative:margin;mso-height-relative:margin;v-text-anchor:top" o:gfxdata="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" stroked="f">
                 <v:textbox>
                   <w:txbxContent>
                     <w:p>
@@ -384,7 +384,7 @@
           </mc:Choice>
           <mc:Fallback>
             <w:pict>
-              <v:shape w14:anchorId="39203A71" id="_x0000_s1027" type="#_x0000_t202" style="position:absolute;left:0;text-align:left;margin-left:367.95pt;margin-top:547.75pt;width:419.15pt;height:101.9pt;z-index:251661312;visibility:visible;mso-wrap-style:square;mso-width-percent:0;mso-height-percent:0;mso-wrap-distance-left:9pt;mso-wrap-distance-top:3.6pt;mso-wrap-distance-right:9pt;mso-wrap-distance-bottom:3.6pt;mso-position-horizontal:right;mso-position-horizontal-relative:margin;mso-position-vertical:absolute;mso-position-vertical-relative:text;mso-width-percent:0;mso-height-percent:0;mso-width-relative:margin;mso-height-relative:margin;v-text-anchor:top" o:gfxdata="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" stroked="f">
+              <v:shape w14:anchorId="39203A71" id="_x0000_s1027" type="#_x0000_t202" style="position:absolute;left:0;text-align:left;margin-left:367.95pt;margin-top:547.75pt;width:419.15pt;height:101.9pt;z-index:251661312;visibility:visible;mso-wrap-style:square;mso-width-percent:0;mso-height-percent:0;mso-wrap-distance-left:9pt;mso-wrap-distance-top:3.6pt;mso-wrap-distance-right:9pt;mso-wrap-distance-bottom:3.6pt;mso-position-horizontal:right;mso-position-horizontal-relative:margin;mso-position-vertical:absolute;mso-position-vertical-relative:text;mso-width-percent:0;mso-height-percent:0;mso-width-relative:margin;mso-height-relative:margin;v-text-anchor:top" o:gfxdata="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" stroked="f">
                 <v:textbox>
                   <w:txbxContent>
                     <w:p>
@@ -812,12 +812,21 @@
               <w:spacing w:after="0"/>
               <w:ind w:left="81"/>
             </w:pPr>
+            <w:proofErr w:type="gramStart"/>
             <w:r>
               <w:rPr>
                 <w:rFonts w:ascii="Calibri" w:eastAsia="Calibri" w:hAnsi="Calibri" w:cs="Calibri"/>
                 <w:b/>
               </w:rPr>
-              <w:t>15 - 25 stránek textu</w:t>
+              <w:t>15 - 25</w:t>
+            </w:r>
+            <w:proofErr w:type="gramEnd"/>
+            <w:r>
+              <w:rPr>
+                <w:rFonts w:ascii="Calibri" w:eastAsia="Calibri" w:hAnsi="Calibri" w:cs="Calibri"/>
+                <w:b/>
+              </w:rPr>
+              <w:t xml:space="preserve"> stránek textu</w:t>
             </w:r>
           </w:p>
         </w:tc>
@@ -953,7 +962,7 @@
               </wp:anchor>
             </w:drawing>
           </mc:Choice>
-          <mc:Fallback>
+          <mc:Fallback xmlns:w16sdtfl="http://schemas.microsoft.com/office/word/2024/wordml/sdtformatlock" xmlns:w16sdtdh="http://schemas.microsoft.com/office/word/2020/wordml/sdtdatahash" xmlns:w16du="http://schemas.microsoft.com/office/word/2023/wordml/word16du" xmlns:w16="http://schemas.microsoft.com/office/word/2018/wordml" xmlns:w16cex="http://schemas.microsoft.com/office/word/2018/wordml/cex" xmlns:oel="http://schemas.microsoft.com/office/2019/extlst">
             <w:pict>
               <v:group w14:anchorId="7186EBFF" id="Group 351" o:spid="_x0000_s1026" style="position:absolute;margin-left:56.7pt;margin-top:0;width:510.25pt;height:113.4pt;z-index:251664384;mso-position-horizontal-relative:page;mso-position-vertical-relative:page" coordsize="64800,14400" o:gfxdata="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">
                 <v:shapetype id="_x0000_t75" coordsize="21600,21600" o:spt="75" o:preferrelative="t" path="m@4@5l@4@11@9@11@9@5xe" filled="f" stroked="f">
@@ -1072,7 +1081,7 @@
               </wp:anchor>
             </w:drawing>
           </mc:Choice>
-          <mc:Fallback>
+          <mc:Fallback xmlns:w16sdtfl="http://schemas.microsoft.com/office/word/2024/wordml/sdtformatlock" xmlns:w16sdtdh="http://schemas.microsoft.com/office/word/2020/wordml/sdtdatahash" xmlns:w16du="http://schemas.microsoft.com/office/word/2023/wordml/word16du" xmlns:w16="http://schemas.microsoft.com/office/word/2018/wordml" xmlns:w16cex="http://schemas.microsoft.com/office/word/2018/wordml/cex" xmlns:oel="http://schemas.microsoft.com/office/2019/extlst">
             <w:pict>
               <v:group w14:anchorId="2D866B25" id="Group 352" o:spid="_x0000_s1026" style="position:absolute;margin-left:56.7pt;margin-top:841.9pt;width:481.9pt;height:.85pt;z-index:251665408;mso-position-horizontal-relative:page;mso-position-vertical-relative:page" coordsize="61200,107" o:gfxdata="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">
                 <v:shape id="Shape 39" o:spid="_x0000_s1027" style="position:absolute;width:61200;height:0;visibility:visible;mso-wrap-style:square;v-text-anchor:top" coordsize="6120005,0" o:gfxdata="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" path="m6120005,l,e" filled="f" strokeweight=".85pt">
@@ -1086,7 +1095,15 @@
         </mc:AlternateContent>
       </w:r>
       <w:r>
-        <w:t>Navrhněte a zrealizujte elektricky ovládaný dveřní zámek pomocí čipu RFID a klávesnice. Zámek umožní vstup buď po načtení autorizovaného čipu nebo po zadání PIN na klávesnici. Po úspěšné autorizaci se sepne relé ovládající zámek a zazní zvukový signál.  Navrhněte způsob autorizace čipů (max. 10 čipů). ID čipu a PIN bude uložen tak, aby se neztratil vypnutím napájení. Pro realizaci prostředí AtmelStudio a použijte školní stavebnici.</w:t>
+        <w:t xml:space="preserve">Navrhněte a zrealizujte elektricky ovládaný dveřní zámek pomocí čipu RFID a klávesnice. Zámek umožní vstup buď po načtení autorizovaného čipu nebo po zadání PIN na klávesnici. Po úspěšné autorizaci se sepne relé ovládající zámek a zazní zvukový signál.  Navrhněte způsob autorizace čipů (max. 10 čipů). ID čipu a PIN bude uložen tak, aby se neztratil vypnutím napájení. Pro realizaci prostředí </w:t>
+      </w:r>
+      <w:proofErr w:type="spellStart"/>
+      <w:r>
+        <w:t>AtmelStudio</w:t>
+      </w:r>
+      <w:proofErr w:type="spellEnd"/>
+      <w:r>
+        <w:t xml:space="preserve"> a použijte školní stavebnici.</w:t>
       </w:r>
     </w:p>
     <w:tbl>
@@ -1321,14 +1338,16 @@
       <w:r>
         <w:t xml:space="preserve">Tento projekt představuje návrh a realizaci elektronicky ovládaného dveřního zámku pomocí RFID čipu a klávesnice. Systém uděluje přístup buď naskenováním autorizovaného RFID </w:t>
       </w:r>
-      <w:r>
-        <w:t>chipu,</w:t>
-      </w:r>
-      <w:r>
-        <w:t xml:space="preserve"> nebo zadáním platného PIN </w:t>
-      </w:r>
-      <w:r>
-        <w:t>kódu,</w:t>
+      <w:proofErr w:type="spellStart"/>
+      <w:r>
+        <w:t>chipu</w:t>
+      </w:r>
+      <w:proofErr w:type="spellEnd"/>
+      <w:r>
+        <w:t>,</w:t>
+      </w:r>
+      <w:r>
+        <w:t xml:space="preserve"> nebo zadáním platného PIN kódu,</w:t>
       </w:r>
       <w:r>
         <w:t xml:space="preserve"> který se nastaví při prvním spuštění zámku</w:t>
@@ -1342,9 +1361,11 @@
       <w:r>
         <w:t xml:space="preserve">. Projekt také zahrnuje metodu pro správu až deseti autorizovaných RFID </w:t>
       </w:r>
+      <w:proofErr w:type="spellStart"/>
       <w:r>
         <w:t>chipů</w:t>
       </w:r>
+      <w:proofErr w:type="spellEnd"/>
       <w:r>
         <w:t xml:space="preserve"> a zajištění uložen</w:t>
       </w:r>
@@ -1352,7 +1373,31 @@
         <w:t>í</w:t>
       </w:r>
       <w:r>
-        <w:t xml:space="preserve"> dat pomocí EEPROM, zabraňující ztrátě dat po výpadku proudu. Systém zámku je vyvinut pomocí prostředí Atmel Studio a školní hardwarové sady založené na mikrokontroléru ATmega </w:t>
+        <w:t xml:space="preserve"> dat pomocí EEPROM, zabraňující ztrátě dat po výpadku proudu. Systém zámku je vyvinut pomocí prostředí </w:t>
+      </w:r>
+      <w:proofErr w:type="spellStart"/>
+      <w:r>
+        <w:t>Atmel</w:t>
+      </w:r>
+      <w:proofErr w:type="spellEnd"/>
+      <w:r>
+        <w:t xml:space="preserve"> Studio a školní hardwarové sady založené na </w:t>
+      </w:r>
+      <w:proofErr w:type="spellStart"/>
+      <w:r>
+        <w:t>mikrokontroléru</w:t>
+      </w:r>
+      <w:proofErr w:type="spellEnd"/>
+      <w:r>
+        <w:t xml:space="preserve"> </w:t>
+      </w:r>
+      <w:proofErr w:type="spellStart"/>
+      <w:r>
+        <w:t>ATmega</w:t>
+      </w:r>
+      <w:proofErr w:type="spellEnd"/>
+      <w:r>
+        <w:t xml:space="preserve"> </w:t>
       </w:r>
       <w:r>
         <w:t>644 A</w:t>
@@ -1360,9 +1405,11 @@
       <w:r>
         <w:t xml:space="preserve">. Projekt se zaměřuje na bezpečnost, spolehlivost a snadnost použití, demonstruje základní principy vestavěných systémů a programování </w:t>
       </w:r>
+      <w:proofErr w:type="spellStart"/>
       <w:r>
         <w:t>mikrokontrolerů</w:t>
       </w:r>
+      <w:proofErr w:type="spellEnd"/>
       <w:r>
         <w:t>.</w:t>
       </w:r>
@@ -1382,17 +1429,21 @@
     </w:p>
     <w:p>
       <w:r>
-        <w:t xml:space="preserve">RFID zámek, autentizační systém, ATmega </w:t>
-      </w:r>
-      <w:r>
-        <w:t>644 A</w:t>
-      </w:r>
-      <w:r>
-        <w:t xml:space="preserve">, programování </w:t>
-      </w:r>
+        <w:t xml:space="preserve">RFID zámek, autentizační systém, </w:t>
+      </w:r>
+      <w:proofErr w:type="spellStart"/>
+      <w:r>
+        <w:t>ATmega</w:t>
+      </w:r>
+      <w:proofErr w:type="spellEnd"/>
+      <w:r>
+        <w:t xml:space="preserve"> 644 A, programování </w:t>
+      </w:r>
+      <w:proofErr w:type="spellStart"/>
       <w:r>
         <w:t>mikrokontrolerů</w:t>
       </w:r>
+      <w:proofErr w:type="spellEnd"/>
       <w:r>
         <w:t>, paměť EEPROM, řízení přístupu</w:t>
       </w:r>
@@ -1542,6 +1593,7 @@
           <w:docPartUnique/>
         </w:docPartObj>
       </w:sdtPr>
+      <w:sdtEndPr/>
       <w:sdtContent>
         <w:p>
           <w:pPr>
@@ -3491,33 +3543,42 @@
     </w:p>
     <w:p>
       <w:r>
-        <w:t>Tento projekt se zaměřuje na návrh a vývoj elektronického dveřního zámku, který využívá technologii RFID spolu s rozhraním klávesnice pro zvýšení bezpečnosti i uživatelského pohodlí. Systém umožňuje přístup dvěma způsoby: buď naskenováním autorizovaného RFID štítku nebo zadáním správného PIN kódu na klávesnici. Jakmile je uživatel úspěšně ověřen, aktivu</w:t>
-      </w:r>
-      <w:r>
-        <w:t>jí se ledky, které indikují že byl přístup povolen.</w:t>
-      </w:r>
-    </w:p>
-    <w:p>
-      <w:r>
-        <w:t xml:space="preserve">Jádro projektu je postaveno na mikrokontroléru ATmega </w:t>
-      </w:r>
-      <w:r>
-        <w:t>644 A</w:t>
-      </w:r>
-      <w:r>
-        <w:t xml:space="preserve">, který </w:t>
-      </w:r>
-      <w:r>
-        <w:t>řídí</w:t>
-      </w:r>
-      <w:r>
-        <w:t xml:space="preserve"> činnost různých komponent včetně RFID čtečky, klávesnice, LCD displeje a L</w:t>
+        <w:t>Tento projekt se zaměřuje na návrh a vývoj elektronického dveřního zámku, který využívá technologii RFID spolu s rozhraním klávesnice pro zvýšení bezpečnosti i uživatelského pohodlí. Systém umožňuje přístup dvěma způsoby: buď naskenováním autorizovaného RFID štítku nebo zadáním správného PIN kódu na klávesnici. Jakmile je uživatel úspěšně ověřen, aktivují se ledky, které indikují že byl přístup povolen.</w:t>
+      </w:r>
+    </w:p>
+    <w:p>
+      <w:r>
+        <w:t xml:space="preserve">Jádro projektu je postaveno na </w:t>
+      </w:r>
+      <w:proofErr w:type="spellStart"/>
+      <w:r>
+        <w:t>mikrokontroléru</w:t>
+      </w:r>
+      <w:proofErr w:type="spellEnd"/>
+      <w:r>
+        <w:t xml:space="preserve"> </w:t>
+      </w:r>
+      <w:proofErr w:type="spellStart"/>
+      <w:r>
+        <w:t>ATmega</w:t>
+      </w:r>
+      <w:proofErr w:type="spellEnd"/>
+      <w:r>
+        <w:t xml:space="preserve"> 644 A, který řídí činnost různých komponent včetně RFID čtečky, klávesnice, LCD displeje a L</w:t>
       </w:r>
       <w:r>
         <w:t>edek</w:t>
       </w:r>
       <w:r>
-        <w:t>. Kromě toho se EEPROM používá k ukládání důležitých dat, jako jsou ID štítků RFID a kódy PIN, což zajišťuje uchování dat i v případě výpadku napájení. Vývojovým prostředím použitým pro tento projekt je Atmel Studio se všemi hardwarovými komponenty poskytnutými školou.</w:t>
+        <w:t xml:space="preserve">. Kromě toho se EEPROM používá k ukládání důležitých dat, jako jsou ID štítků RFID a kódy PIN, což zajišťuje uchování dat i v případě výpadku napájení. Vývojovým prostředím použitým pro tento projekt je </w:t>
+      </w:r>
+      <w:proofErr w:type="spellStart"/>
+      <w:r>
+        <w:t>Atmel</w:t>
+      </w:r>
+      <w:proofErr w:type="spellEnd"/>
+      <w:r>
+        <w:t xml:space="preserve"> Studio se všemi hardwarovými komponenty poskytnutými školou.</w:t>
       </w:r>
     </w:p>
     <w:p>
@@ -3541,9 +3602,11 @@
         <w:pStyle w:val="Nadpis2"/>
       </w:pPr>
       <w:bookmarkStart w:id="8" w:name="_Toc190885138"/>
+      <w:proofErr w:type="spellStart"/>
       <w:r>
         <w:t>Atmel</w:t>
       </w:r>
+      <w:proofErr w:type="spellEnd"/>
       <w:r>
         <w:t xml:space="preserve"> Studio</w:t>
       </w:r>
@@ -3553,9 +3616,11 @@
       <w:pPr>
         <w:pStyle w:val="Pokraovn"/>
       </w:pPr>
+      <w:proofErr w:type="spellStart"/>
       <w:r>
         <w:t>Atmel</w:t>
       </w:r>
+      <w:proofErr w:type="spellEnd"/>
       <w:r>
         <w:t xml:space="preserve"> Studio je integrované vývojové prostředí (IDE) určené pro vývoj a </w:t>
       </w:r>
@@ -3571,43 +3636,39 @@
         <w:commentReference w:id="9"/>
       </w:r>
       <w:r>
-        <w:t xml:space="preserve"> aplikací na mikrokontrolérech AVR® a SAM. Poskytuje</w:t>
-      </w:r>
-      <w:r>
-        <w:t xml:space="preserve"> většinou</w:t>
-      </w:r>
-      <w:r>
-        <w:t xml:space="preserve"> bezproblémové a uživatelsky přívětivé prostředí pro psaní, vytváření a ladění kódu v C/C++ nebo v assembleru. </w:t>
-      </w:r>
+        <w:t xml:space="preserve"> aplikací na </w:t>
+      </w:r>
+      <w:proofErr w:type="spellStart"/>
+      <w:r>
+        <w:t>mikrokontrolérech</w:t>
+      </w:r>
+      <w:proofErr w:type="spellEnd"/>
+      <w:r>
+        <w:t xml:space="preserve"> AVR® a SAM. Poskytuje většinou bezproblémové a uživatelsky přívětivé prostředí pro psaní, vytváření a ladění kódu v C/C++ nebo v assembleru. </w:t>
+      </w:r>
+      <w:proofErr w:type="spellStart"/>
       <w:r>
         <w:t>Atmel</w:t>
       </w:r>
-      <w:r>
-        <w:t xml:space="preserve"> Studio </w:t>
-      </w:r>
-      <w:r>
-        <w:t>také</w:t>
-      </w:r>
-      <w:r>
-        <w:t xml:space="preserve"> umožňuje import náčrtů Arduino® jako projekty C++, což usnadňuje přechod </w:t>
-      </w:r>
-      <w:r>
-        <w:t>z</w:t>
-      </w:r>
-      <w:r>
-        <w:t xml:space="preserve"> prototypování k</w:t>
-      </w:r>
-      <w:r>
-        <w:t xml:space="preserve"> samotné</w:t>
-      </w:r>
-      <w:r>
-        <w:t xml:space="preserve"> výrobě</w:t>
-      </w:r>
-      <w:r>
-        <w:t xml:space="preserve"> a programování reálného produktu</w:t>
-      </w:r>
-      <w:r>
-        <w:t xml:space="preserve">. </w:t>
+      <w:proofErr w:type="spellEnd"/>
+      <w:r>
+        <w:t xml:space="preserve"> Studio také umožňuje import náčrtů </w:t>
+      </w:r>
+      <w:proofErr w:type="spellStart"/>
+      <w:r>
+        <w:t>Arduino</w:t>
+      </w:r>
+      <w:proofErr w:type="spellEnd"/>
+      <w:r>
+        <w:t xml:space="preserve">® jako projekty C++, což usnadňuje přechod z </w:t>
+      </w:r>
+      <w:proofErr w:type="spellStart"/>
+      <w:r>
+        <w:t>prototypování</w:t>
+      </w:r>
+      <w:proofErr w:type="spellEnd"/>
+      <w:r>
+        <w:t xml:space="preserve"> k samotné výrobě a programování reálného produktu. </w:t>
       </w:r>
     </w:p>
     <w:p>
@@ -3615,25 +3676,31 @@
         <w:pStyle w:val="Pokraovn"/>
       </w:pPr>
       <w:r>
-        <w:t xml:space="preserve">Je však důležité </w:t>
-      </w:r>
-      <w:r>
-        <w:t>říct</w:t>
-      </w:r>
-      <w:r>
-        <w:t xml:space="preserve">, že </w:t>
-      </w:r>
+        <w:t xml:space="preserve">Je však důležité říct, že </w:t>
+      </w:r>
+      <w:proofErr w:type="spellStart"/>
       <w:r>
         <w:t>Atmel</w:t>
       </w:r>
-      <w:r>
-        <w:t xml:space="preserve"> Studio se nedoporučuje pro nové návrhy a nepodporuje některé novější produkty</w:t>
-      </w:r>
-      <w:r>
-        <w:t xml:space="preserve"> od</w:t>
-      </w:r>
-      <w:r>
-        <w:t xml:space="preserve"> Microchip. Pro nejnovější funkce a podporu Microchip doporučuje používat MPLAB® X IDE.</w:t>
+      <w:proofErr w:type="spellEnd"/>
+      <w:r>
+        <w:t xml:space="preserve"> Studio se nedoporučuje pro nové návrhy a nepodporuje některé novější produkty od </w:t>
+      </w:r>
+      <w:proofErr w:type="spellStart"/>
+      <w:r>
+        <w:t>Microchip</w:t>
+      </w:r>
+      <w:proofErr w:type="spellEnd"/>
+      <w:r>
+        <w:t xml:space="preserve">. Pro nejnovější funkce a podporu </w:t>
+      </w:r>
+      <w:proofErr w:type="spellStart"/>
+      <w:r>
+        <w:t>Microchip</w:t>
+      </w:r>
+      <w:proofErr w:type="spellEnd"/>
+      <w:r>
+        <w:t xml:space="preserve"> doporučuje používat MPLAB® X IDE.</w:t>
       </w:r>
     </w:p>
     <w:p>
@@ -3641,17 +3708,24 @@
         <w:pStyle w:val="Nadpis2"/>
       </w:pPr>
       <w:bookmarkStart w:id="10" w:name="_Toc190885139"/>
+      <w:proofErr w:type="spellStart"/>
       <w:r>
         <w:t>SenderAVR</w:t>
       </w:r>
       <w:bookmarkEnd w:id="10"/>
+      <w:proofErr w:type="spellEnd"/>
     </w:p>
     <w:p>
       <w:pPr>
         <w:pStyle w:val="Pokraovn"/>
       </w:pPr>
-      <w:r>
-        <w:t>SenderAVR je program od SPŠT který se využívá pro nahrávání zkompilovaného programu na samotný mikroprocesor. Využívá k tomu USB, to stačí z mikroprocesoru zapojit do počítače, nastavit v programu správný COM a pak už jen nahrát samotný program.</w:t>
+      <w:proofErr w:type="spellStart"/>
+      <w:r>
+        <w:t>SenderAVR</w:t>
+      </w:r>
+      <w:proofErr w:type="spellEnd"/>
+      <w:r>
+        <w:t xml:space="preserve"> je program od SPŠT který se využívá pro nahrávání zkompilovaného programu na samotný mikroprocesor. Využívá k tomu USB, to stačí z mikroprocesoru zapojit do počítače, nastavit v programu správný COM a pak už jen nahrát samotný program.</w:t>
       </w:r>
     </w:p>
     <w:p>
@@ -3659,17 +3733,24 @@
         <w:pStyle w:val="Nadpis2"/>
       </w:pPr>
       <w:bookmarkStart w:id="11" w:name="_Toc190885140"/>
+      <w:proofErr w:type="spellStart"/>
       <w:r>
         <w:t>GitHub</w:t>
       </w:r>
       <w:bookmarkEnd w:id="11"/>
+      <w:proofErr w:type="spellEnd"/>
     </w:p>
     <w:p>
       <w:pPr>
         <w:pStyle w:val="Pokraovn"/>
       </w:pPr>
-      <w:r>
-        <w:t xml:space="preserve">GitHub je široce používaná platforma pro správu verzí, spolupráci a správu </w:t>
+      <w:proofErr w:type="spellStart"/>
+      <w:r>
+        <w:t>GitHub</w:t>
+      </w:r>
+      <w:proofErr w:type="spellEnd"/>
+      <w:r>
+        <w:t xml:space="preserve"> je široce používaná platforma pro správu verzí, spolupráci a správu </w:t>
       </w:r>
       <w:commentRangeStart w:id="12"/>
       <w:r>
@@ -3683,7 +3764,23 @@
         <w:commentReference w:id="12"/>
       </w:r>
       <w:r>
-        <w:t xml:space="preserve">, postavená na systému správy verzí Git. Poskytuje cloudové prostředí, kde mohou vývojáři ukládat, sdílet a spravovat své projekty, ať už pracují samostatně nebo v týmech. Díky funkcím, jako jsou úložiště, větvení, sledování problémů a nepřetržitá integrace, GitHub zjednodušuje vývoj softwaru tím, že zajišťuje strukturovaný pracovní postup a bezproblémovou spolupráci. Platforma podporuje veřejná i soukromá úložiště, takže je vhodná pro open-source projekty i pro </w:t>
+        <w:t xml:space="preserve">, postavená na systému správy verzí Git. Poskytuje </w:t>
+      </w:r>
+      <w:proofErr w:type="spellStart"/>
+      <w:r>
+        <w:t>cloudové</w:t>
+      </w:r>
+      <w:proofErr w:type="spellEnd"/>
+      <w:r>
+        <w:t xml:space="preserve"> prostředí, kde mohou vývojáři ukládat, sdílet a spravovat své projekty, ať už pracují samostatně nebo v týmech. Díky funkcím, jako jsou úložiště, větvení, sledování problémů a nepřetržitá integrace, </w:t>
+      </w:r>
+      <w:proofErr w:type="spellStart"/>
+      <w:r>
+        <w:t>GitHub</w:t>
+      </w:r>
+      <w:proofErr w:type="spellEnd"/>
+      <w:r>
+        <w:t xml:space="preserve"> zjednodušuje vývoj softwaru tím, že zajišťuje strukturovaný pracovní postup a bezproblémovou spolupráci. Platforma podporuje veřejná i soukromá úložiště, takže je vhodná pro open-source projekty i pro </w:t>
       </w:r>
       <w:r>
         <w:t>soukromý</w:t>
@@ -3696,8 +3793,13 @@
       <w:pPr>
         <w:pStyle w:val="Pokraovn"/>
       </w:pPr>
-      <w:r>
-        <w:t xml:space="preserve">GitHub </w:t>
+      <w:proofErr w:type="spellStart"/>
+      <w:r>
+        <w:t>GitHub</w:t>
+      </w:r>
+      <w:proofErr w:type="spellEnd"/>
+      <w:r>
+        <w:t xml:space="preserve"> </w:t>
       </w:r>
       <w:r>
         <w:t xml:space="preserve">jsem </w:t>
@@ -3709,7 +3811,15 @@
         <w:t>využíval</w:t>
       </w:r>
       <w:r>
-        <w:t xml:space="preserve"> pro verzování, sdílení a ukládání všech souborů a dokumentace souvisejících s projektem. Byl to základní nástroj pro organizaci mé práce, sledování změn v průběhu času a zajištění toho, že všechny projektové zdroje jsou bezpečně uloženy a dostupné odkudkoli. </w:t>
+        <w:t xml:space="preserve"> pro </w:t>
+      </w:r>
+      <w:proofErr w:type="spellStart"/>
+      <w:r>
+        <w:t>verzování</w:t>
+      </w:r>
+      <w:proofErr w:type="spellEnd"/>
+      <w:r>
+        <w:t xml:space="preserve">, sdílení a ukládání všech souborů a dokumentace souvisejících s projektem. Byl to základní nástroj pro organizaci mé práce, sledování změn v průběhu času a zajištění toho, že všechny projektové zdroje jsou bezpečně uloženy a dostupné odkudkoli. </w:t>
       </w:r>
       <w:r>
         <w:t>Tímto jsem se nemusel bát jakékoliv ztráty mých dat a samotné práce.</w:t>
@@ -3731,7 +3841,15 @@
         <w:pStyle w:val="Pokraovn"/>
       </w:pPr>
       <w:r>
-        <w:t>Veškeré HW prostředky mi byly poskytnuty školou. Během prvotního testování jsem narazil na problém s mikroprocesorem ATmega 644 A, na kterém byl zprvu pouze jeden nefunkční pin na PORTC, ale postupem času na něj bylo obtížnější až nakonec nemožné nahrávat jakýkoliv program.</w:t>
+        <w:t xml:space="preserve">Veškeré HW prostředky mi byly poskytnuty školou. Během prvotního testování jsem narazil na problém s mikroprocesorem </w:t>
+      </w:r>
+      <w:proofErr w:type="spellStart"/>
+      <w:r>
+        <w:t>ATmega</w:t>
+      </w:r>
+      <w:proofErr w:type="spellEnd"/>
+      <w:r>
+        <w:t xml:space="preserve"> 644 A, na kterém byl zprvu pouze jeden nefunkční pin na PORTC, ale postupem času na něj bylo obtížnější až nakonec nemožné nahrávat jakýkoliv program.</w:t>
       </w:r>
       <w:r>
         <w:t xml:space="preserve"> Nakonec mi byl mikroprocesor dodán funkční a já mohl bez problému pokračovat ve vývoji RFID Zámku.</w:t>
@@ -3766,7 +3884,15 @@
         <w:t>Ledky</w:t>
       </w:r>
       <w:r>
-        <w:t>, na PORTC je připojený KeyPad a na PORTD samotná RFID čtečka.</w:t>
+        <w:t xml:space="preserve">, na PORTC je připojený </w:t>
+      </w:r>
+      <w:proofErr w:type="spellStart"/>
+      <w:r>
+        <w:t>KeyPad</w:t>
+      </w:r>
+      <w:proofErr w:type="spellEnd"/>
+      <w:r>
+        <w:t xml:space="preserve"> a na PORTD samotná RFID čtečka.</w:t>
       </w:r>
     </w:p>
     <w:p>
@@ -3783,9 +3909,14 @@
         <w:pStyle w:val="Nadpis2"/>
       </w:pPr>
       <w:bookmarkStart w:id="14" w:name="_Toc190885142"/>
+      <w:proofErr w:type="spellStart"/>
       <w:r>
         <w:lastRenderedPageBreak/>
-        <w:t xml:space="preserve">ATmega </w:t>
+        <w:t>ATmega</w:t>
+      </w:r>
+      <w:proofErr w:type="spellEnd"/>
+      <w:r>
+        <w:t xml:space="preserve"> </w:t>
       </w:r>
       <w:r>
         <w:t>644 A</w:t>
@@ -3799,14 +3930,13 @@
       <w:r>
         <w:t xml:space="preserve">ATmega644A je 8bitový CMOS </w:t>
       </w:r>
+      <w:proofErr w:type="spellStart"/>
       <w:r>
         <w:t>mikrokontroler</w:t>
       </w:r>
-      <w:r>
-        <w:t xml:space="preserve"> založený na architektuře AVR® RISC, určený pro vysoce výkonné a nízkoenergetické aplikace.</w:t>
-      </w:r>
-      <w:r>
-        <w:t xml:space="preserve"> V tomto případě je k mikroprocesoru připojený externí krystal pro přesnější časování mikroprocesoru. Použitý krystal kmitá ve frekvenci </w:t>
+      <w:proofErr w:type="spellEnd"/>
+      <w:r>
+        <w:t xml:space="preserve"> založený na architektuře AVR® RISC, určený pro vysoce výkonné a nízkoenergetické aplikace. V tomto případě je k mikroprocesoru připojený externí krystal pro přesnější časování mikroprocesoru. Použitý krystal kmitá ve frekvenci </w:t>
       </w:r>
       <w:r>
         <w:t>11059200</w:t>
@@ -3823,7 +3953,15 @@
         <w:pStyle w:val="Pokraovn"/>
       </w:pPr>
       <w:r>
-        <w:t>V projektu byl mikroprocesor použit jako mozek celého projektu. Využíval jsem na něm funkce jako I2C pro komunikaci s LCD displejem, USART ke komunikaci s RFID čtečkou a čítač/časovač pro umožnění programu mít funkci time-out která přeruší různé akce po určitém čase.</w:t>
+        <w:t xml:space="preserve">V projektu byl mikroprocesor použit jako mozek celého projektu. Využíval jsem na něm funkce jako I2C pro komunikaci s LCD displejem, USART ke komunikaci s RFID čtečkou a čítač/časovač pro umožnění programu mít funkci </w:t>
+      </w:r>
+      <w:proofErr w:type="spellStart"/>
+      <w:r>
+        <w:t>time-out</w:t>
+      </w:r>
+      <w:proofErr w:type="spellEnd"/>
+      <w:r>
+        <w:t xml:space="preserve"> která přeruší různé akce po určitém čase.</w:t>
       </w:r>
     </w:p>
     <w:p>
@@ -3835,10 +3973,10 @@
           <w:noProof/>
         </w:rPr>
         <w:drawing>
-          <wp:inline distT="0" distB="0" distL="0" distR="0" wp14:anchorId="29730B1E" wp14:editId="3FB9DC11">
-            <wp:extent cx="5210810" cy="3451225"/>
-            <wp:effectExtent l="0" t="0" r="8890" b="0"/>
-            <wp:docPr id="1626378416" name="Obrázek 5" descr="Obsah obrázku elektronika, Obvodoví součástka, Elektronické inženýrství, Elektronická součástka&#10;&#10;Obsah vygenerovaný umělou inteligencí může být nesprávný."/>
+          <wp:inline distT="0" distB="0" distL="0" distR="0" wp14:anchorId="2E9B1CF5" wp14:editId="431F0FC0">
+            <wp:extent cx="5219700" cy="3448050"/>
+            <wp:effectExtent l="0" t="0" r="0" b="0"/>
+            <wp:docPr id="1" name="Obrázek 1"/>
             <wp:cNvGraphicFramePr>
               <a:graphicFrameLocks xmlns:a="http://schemas.openxmlformats.org/drawingml/2006/main" noChangeAspect="1"/>
             </wp:cNvGraphicFramePr>
@@ -3846,13 +3984,13 @@
               <a:graphicData uri="http://schemas.openxmlformats.org/drawingml/2006/picture">
                 <pic:pic xmlns:pic="http://schemas.openxmlformats.org/drawingml/2006/picture">
                   <pic:nvPicPr>
-                    <pic:cNvPr id="1626378416" name="Obrázek 5" descr="Obsah obrázku elektronika, Obvodoví součástka, Elektronické inženýrství, Elektronická součástka&#10;&#10;Obsah vygenerovaný umělou inteligencí může být nesprávný."/>
+                    <pic:cNvPr id="0" name="Picture 1"/>
                     <pic:cNvPicPr>
                       <a:picLocks noChangeAspect="1" noChangeArrowheads="1"/>
                     </pic:cNvPicPr>
                   </pic:nvPicPr>
                   <pic:blipFill>
-                    <a:blip r:embed="rId16" cstate="print">
+                    <a:blip r:embed="rId15">
                       <a:extLst>
                         <a:ext uri="{28A0092B-C50C-407E-A947-70E740481C1C}">
                           <a14:useLocalDpi xmlns:a14="http://schemas.microsoft.com/office/drawing/2010/main" val="0"/>
@@ -3867,7 +4005,7 @@
                   <pic:spPr bwMode="auto">
                     <a:xfrm>
                       <a:off x="0" y="0"/>
-                      <a:ext cx="5210810" cy="3451225"/>
+                      <a:ext cx="5219700" cy="3448050"/>
                     </a:xfrm>
                     <a:prstGeom prst="rect">
                       <a:avLst/>
@@ -3892,26 +4030,32 @@
       <w:r>
         <w:t xml:space="preserve">Obrázek </w:t>
       </w:r>
-      <w:r>
-        <w:fldChar w:fldCharType="begin"/>
-      </w:r>
-      <w:r>
-        <w:instrText xml:space="preserve"> SEQ Obrázek \* ARABIC </w:instrText>
-      </w:r>
-      <w:r>
-        <w:fldChar w:fldCharType="separate"/>
-      </w:r>
-      <w:r>
-        <w:rPr>
-          <w:noProof/>
-        </w:rPr>
-        <w:t>1</w:t>
-      </w:r>
-      <w:r>
-        <w:fldChar w:fldCharType="end"/>
-      </w:r>
-      <w:r>
-        <w:t xml:space="preserve"> Hlavní modul s ATmega 644A </w:t>
+      <w:fldSimple w:instr=" SEQ Obrázek \* ARABIC ">
+        <w:r>
+          <w:rPr>
+            <w:noProof/>
+          </w:rPr>
+          <w:t>1</w:t>
+        </w:r>
+      </w:fldSimple>
+      <w:r>
+        <w:t xml:space="preserve"> Hlavní modul s </w:t>
+      </w:r>
+      <w:proofErr w:type="spellStart"/>
+      <w:r>
+        <w:t>ATmega</w:t>
+      </w:r>
+      <w:proofErr w:type="spellEnd"/>
+      <w:r>
+        <w:t xml:space="preserve"> </w:t>
+      </w:r>
+      <w:proofErr w:type="gramStart"/>
+      <w:r>
+        <w:t>644A</w:t>
+      </w:r>
+      <w:proofErr w:type="gramEnd"/>
+      <w:r>
+        <w:t xml:space="preserve"> </w:t>
       </w:r>
     </w:p>
     <w:p>
@@ -3941,8 +4085,13 @@
         </w:numPr>
       </w:pPr>
       <w:r>
-        <w:t>64KB programové paměti Flash</w:t>
-      </w:r>
+        <w:t xml:space="preserve">64KB programové paměti </w:t>
+      </w:r>
+      <w:proofErr w:type="spellStart"/>
+      <w:r>
+        <w:t>Flash</w:t>
+      </w:r>
+      <w:proofErr w:type="spellEnd"/>
     </w:p>
     <w:p>
       <w:pPr>
@@ -4122,14 +4271,21 @@
       <w:r>
         <w:t xml:space="preserve"> </w:t>
       </w:r>
+      <w:proofErr w:type="spellStart"/>
       <w:r>
         <w:t>power-down</w:t>
       </w:r>
+      <w:proofErr w:type="spellEnd"/>
       <w:r>
         <w:t xml:space="preserve"> a </w:t>
       </w:r>
-      <w:r>
-        <w:t>standby režimu</w:t>
+      <w:proofErr w:type="spellStart"/>
+      <w:r>
+        <w:t>standby</w:t>
+      </w:r>
+      <w:proofErr w:type="spellEnd"/>
+      <w:r>
+        <w:t xml:space="preserve"> režimu</w:t>
       </w:r>
     </w:p>
     <w:p>
@@ -4162,9 +4318,19 @@
       <w:r>
         <w:t xml:space="preserve"> od společností </w:t>
       </w:r>
-      <w:r>
-        <w:t>SparkFun Electronics</w:t>
-      </w:r>
+      <w:proofErr w:type="spellStart"/>
+      <w:r>
+        <w:t>SparkFun</w:t>
+      </w:r>
+      <w:proofErr w:type="spellEnd"/>
+      <w:r>
+        <w:t xml:space="preserve"> </w:t>
+      </w:r>
+      <w:proofErr w:type="spellStart"/>
+      <w:r>
+        <w:t>Electronics</w:t>
+      </w:r>
+      <w:proofErr w:type="spellEnd"/>
       <w:r>
         <w:t>.</w:t>
       </w:r>
@@ -4184,7 +4350,15 @@
         <w:t xml:space="preserve"> </w:t>
       </w:r>
       <w:r>
-        <w:t xml:space="preserve">která umožnuje přijímat a přenášet na master zařízení ID naskenovaného chipu. Čip komunikuje skrze rozhraní USART, tudíž má </w:t>
+        <w:t xml:space="preserve">která umožnuje přijímat a přenášet na master zařízení ID naskenovaného </w:t>
+      </w:r>
+      <w:proofErr w:type="spellStart"/>
+      <w:r>
+        <w:t>chipu</w:t>
+      </w:r>
+      <w:proofErr w:type="spellEnd"/>
+      <w:r>
+        <w:t xml:space="preserve">. Čip komunikuje skrze rozhraní USART, tudíž má </w:t>
       </w:r>
       <w:r>
         <w:t>výstupy</w:t>
@@ -4198,7 +4372,23 @@
         <w:pStyle w:val="Pokraovn"/>
       </w:pPr>
       <w:r>
-        <w:t>Jako chipy pro RFID jsem použil školní chip, jelikož pracuje na frekvenci, jakou RFID čtečka dokázala přečíst. Dále se také dal použít průkaz ISIC, jelikož disponuje tímto typem čtečky.</w:t>
+        <w:t xml:space="preserve">Jako </w:t>
+      </w:r>
+      <w:proofErr w:type="spellStart"/>
+      <w:r>
+        <w:t>chipy</w:t>
+      </w:r>
+      <w:proofErr w:type="spellEnd"/>
+      <w:r>
+        <w:t xml:space="preserve"> pro RFID jsem použil školní </w:t>
+      </w:r>
+      <w:proofErr w:type="spellStart"/>
+      <w:r>
+        <w:t>chip</w:t>
+      </w:r>
+      <w:proofErr w:type="spellEnd"/>
+      <w:r>
+        <w:t>, jelikož pracuje na frekvenci, jakou RFID čtečka dokázala přečíst. Dále se také dal použít průkaz ISIC, jelikož disponuje tímto typem čtečky.</w:t>
       </w:r>
     </w:p>
     <w:p>
@@ -4212,10 +4402,10 @@
           <w:noProof/>
         </w:rPr>
         <w:drawing>
-          <wp:inline distT="0" distB="0" distL="0" distR="0" wp14:anchorId="20E2C832" wp14:editId="7F56CB15">
-            <wp:extent cx="3548040" cy="3293806"/>
-            <wp:effectExtent l="0" t="0" r="0" b="1905"/>
-            <wp:docPr id="15218397" name="Obrázek 6"/>
+          <wp:inline distT="0" distB="0" distL="0" distR="0" wp14:anchorId="22D18ED2" wp14:editId="692D40CB">
+            <wp:extent cx="4933950" cy="4581525"/>
+            <wp:effectExtent l="0" t="0" r="0" b="0"/>
+            <wp:docPr id="2" name="Obrázek 2"/>
             <wp:cNvGraphicFramePr>
               <a:graphicFrameLocks xmlns:a="http://schemas.openxmlformats.org/drawingml/2006/main" noChangeAspect="1"/>
             </wp:cNvGraphicFramePr>
@@ -4229,7 +4419,7 @@
                     </pic:cNvPicPr>
                   </pic:nvPicPr>
                   <pic:blipFill>
-                    <a:blip r:embed="rId17" cstate="print">
+                    <a:blip r:embed="rId16">
                       <a:extLst>
                         <a:ext uri="{28A0092B-C50C-407E-A947-70E740481C1C}">
                           <a14:useLocalDpi xmlns:a14="http://schemas.microsoft.com/office/drawing/2010/main" val="0"/>
@@ -4244,7 +4434,7 @@
                   <pic:spPr bwMode="auto">
                     <a:xfrm>
                       <a:off x="0" y="0"/>
-                      <a:ext cx="3553290" cy="3298680"/>
+                      <a:ext cx="4933950" cy="4581525"/>
                     </a:xfrm>
                     <a:prstGeom prst="rect">
                       <a:avLst/>
@@ -4269,24 +4459,14 @@
       <w:r>
         <w:t xml:space="preserve">Obrázek </w:t>
       </w:r>
-      <w:r>
-        <w:fldChar w:fldCharType="begin"/>
-      </w:r>
-      <w:r>
-        <w:instrText xml:space="preserve"> SEQ Obrázek \* ARABIC </w:instrText>
-      </w:r>
-      <w:r>
-        <w:fldChar w:fldCharType="separate"/>
-      </w:r>
-      <w:r>
-        <w:rPr>
-          <w:noProof/>
-        </w:rPr>
-        <w:t>2</w:t>
-      </w:r>
-      <w:r>
-        <w:fldChar w:fldCharType="end"/>
-      </w:r>
+      <w:fldSimple w:instr=" SEQ Obrázek \* ARABIC ">
+        <w:r>
+          <w:rPr>
+            <w:noProof/>
+          </w:rPr>
+          <w:t>2</w:t>
+        </w:r>
+      </w:fldSimple>
       <w:r>
         <w:t xml:space="preserve"> Modul s RFID čtečkou</w:t>
       </w:r>
@@ -4314,7 +4494,15 @@
         </w:numPr>
       </w:pPr>
       <w:r>
-        <w:t>Napájecí napětí: 2,8 V - 5 V</w:t>
+        <w:t xml:space="preserve">Napájecí napětí: 2,8 </w:t>
+      </w:r>
+      <w:proofErr w:type="gramStart"/>
+      <w:r>
+        <w:t>V - 5</w:t>
+      </w:r>
+      <w:proofErr w:type="gramEnd"/>
+      <w:r>
+        <w:t xml:space="preserve"> V</w:t>
       </w:r>
     </w:p>
     <w:p>
@@ -4362,8 +4550,13 @@
         </w:numPr>
       </w:pPr>
       <w:r>
-        <w:t>Komunikace: sériové rozhraní TTL a RS232 - 9600 bps</w:t>
-      </w:r>
+        <w:t xml:space="preserve">Komunikace: sériové rozhraní TTL a RS232 - 9600 </w:t>
+      </w:r>
+      <w:proofErr w:type="spellStart"/>
+      <w:r>
+        <w:t>bps</w:t>
+      </w:r>
+      <w:proofErr w:type="spellEnd"/>
     </w:p>
     <w:p>
       <w:pPr>
@@ -4427,7 +4620,15 @@
         <w:pStyle w:val="Pokraovn"/>
       </w:pPr>
       <w:r>
-        <w:t xml:space="preserve">Pro klávesnici byla použita 4x4 klávesnice. Ta funguje na principu čtyř a čtyř vodičů položených na sebe pod úhlem devadesátí stupňů a tím jak se dva vodiče spojí tak </w:t>
+        <w:t xml:space="preserve">Pro klávesnici byla použita 4x4 klávesnice. Ta funguje na principu čtyř a čtyř vodičů položených na sebe pod úhlem devadesátí stupňů a </w:t>
+      </w:r>
+      <w:proofErr w:type="gramStart"/>
+      <w:r>
+        <w:t>tím</w:t>
+      </w:r>
+      <w:proofErr w:type="gramEnd"/>
+      <w:r>
+        <w:t xml:space="preserve"> jak se dva vodiče spojí tak </w:t>
       </w:r>
       <w:r>
         <w:t xml:space="preserve">to mikroprocesor zaregistruje. Na klávesnici se nachází celkem 16 tlačítek, tlačítka na sobě mají buďto čísla, písmena a znaky. Čísla od 0 až 9, písmena od A do D a dva znaky * a #. </w:t>
@@ -4442,10 +4643,10 @@
           <w:noProof/>
         </w:rPr>
         <w:drawing>
-          <wp:inline distT="0" distB="0" distL="0" distR="0" wp14:anchorId="3867E74C" wp14:editId="2C16BCD4">
-            <wp:extent cx="3150528" cy="3097161"/>
-            <wp:effectExtent l="0" t="0" r="0" b="8255"/>
-            <wp:docPr id="856720598" name="Obrázek 7"/>
+          <wp:inline distT="0" distB="0" distL="0" distR="0" wp14:anchorId="5AA10D1A" wp14:editId="5929476E">
+            <wp:extent cx="3297383" cy="3238500"/>
+            <wp:effectExtent l="0" t="0" r="0" b="0"/>
+            <wp:docPr id="3" name="Obrázek 3"/>
             <wp:cNvGraphicFramePr>
               <a:graphicFrameLocks xmlns:a="http://schemas.openxmlformats.org/drawingml/2006/main" noChangeAspect="1"/>
             </wp:cNvGraphicFramePr>
@@ -4459,7 +4660,7 @@
                     </pic:cNvPicPr>
                   </pic:nvPicPr>
                   <pic:blipFill>
-                    <a:blip r:embed="rId18" cstate="print">
+                    <a:blip r:embed="rId17">
                       <a:extLst>
                         <a:ext uri="{28A0092B-C50C-407E-A947-70E740481C1C}">
                           <a14:useLocalDpi xmlns:a14="http://schemas.microsoft.com/office/drawing/2010/main" val="0"/>
@@ -4474,7 +4675,7 @@
                   <pic:spPr bwMode="auto">
                     <a:xfrm>
                       <a:off x="0" y="0"/>
-                      <a:ext cx="3162302" cy="3108736"/>
+                      <a:ext cx="3311855" cy="3252714"/>
                     </a:xfrm>
                     <a:prstGeom prst="rect">
                       <a:avLst/>
@@ -4499,24 +4700,14 @@
       <w:r>
         <w:t xml:space="preserve">Obrázek </w:t>
       </w:r>
-      <w:r>
-        <w:fldChar w:fldCharType="begin"/>
-      </w:r>
-      <w:r>
-        <w:instrText xml:space="preserve"> SEQ Obrázek \* ARABIC </w:instrText>
-      </w:r>
-      <w:r>
-        <w:fldChar w:fldCharType="separate"/>
-      </w:r>
-      <w:r>
-        <w:rPr>
-          <w:noProof/>
-        </w:rPr>
-        <w:t>3</w:t>
-      </w:r>
-      <w:r>
-        <w:fldChar w:fldCharType="end"/>
-      </w:r>
+      <w:fldSimple w:instr=" SEQ Obrázek \* ARABIC ">
+        <w:r>
+          <w:rPr>
+            <w:noProof/>
+          </w:rPr>
+          <w:t>3</w:t>
+        </w:r>
+      </w:fldSimple>
       <w:r>
         <w:t xml:space="preserve"> Modul klávesnice 4x4</w:t>
       </w:r>
@@ -4537,7 +4728,23 @@
         <w:pStyle w:val="Pokraovn"/>
       </w:pPr>
       <w:r>
-        <w:t>Jako display byl použit standardní LCD display 16x2 s dvěma řádky a šestnácti poli pro znaky. Display disponuje modrým podsvícením. Na modulu je také obvod který umožnuje regulovat intenzitu podsvícení pomocí potenciometru. Modul komunikuje skrze I2C komunikaci, ta je u modulu dána na piny SDA – B7, SCL – B6 a PWR – B0.</w:t>
+        <w:t xml:space="preserve">Jako display byl použit standardní LCD display 16x2 s dvěma řádky a šestnácti poli pro znaky. Display disponuje modrým </w:t>
+      </w:r>
+      <w:proofErr w:type="spellStart"/>
+      <w:r>
+        <w:t>podsvícením</w:t>
+      </w:r>
+      <w:proofErr w:type="spellEnd"/>
+      <w:r>
+        <w:t xml:space="preserve">. Na modulu je také </w:t>
+      </w:r>
+      <w:proofErr w:type="gramStart"/>
+      <w:r>
+        <w:t>obvod</w:t>
+      </w:r>
+      <w:proofErr w:type="gramEnd"/>
+      <w:r>
+        <w:t xml:space="preserve"> který umožnuje regulovat intenzitu podsvícení pomocí potenciometru. Modul komunikuje skrze I2C komunikaci, ta je u modulu dána na piny SDA – B7, SCL – B6 a PWR – B0.</w:t>
       </w:r>
     </w:p>
     <w:p>
@@ -4549,10 +4756,10 @@
           <w:noProof/>
         </w:rPr>
         <w:drawing>
-          <wp:inline distT="0" distB="0" distL="0" distR="0" wp14:anchorId="52BB94FC" wp14:editId="0D92C4EB">
-            <wp:extent cx="3402419" cy="3228670"/>
-            <wp:effectExtent l="0" t="0" r="7620" b="0"/>
-            <wp:docPr id="1849482666" name="Obrázek 8"/>
+          <wp:inline distT="0" distB="0" distL="0" distR="0" wp14:anchorId="228E1C25" wp14:editId="346785D7">
+            <wp:extent cx="4886325" cy="4638675"/>
+            <wp:effectExtent l="0" t="0" r="0" b="0"/>
+            <wp:docPr id="4" name="Obrázek 4"/>
             <wp:cNvGraphicFramePr>
               <a:graphicFrameLocks xmlns:a="http://schemas.openxmlformats.org/drawingml/2006/main" noChangeAspect="1"/>
             </wp:cNvGraphicFramePr>
@@ -4566,7 +4773,7 @@
                     </pic:cNvPicPr>
                   </pic:nvPicPr>
                   <pic:blipFill>
-                    <a:blip r:embed="rId19" cstate="print">
+                    <a:blip r:embed="rId18">
                       <a:extLst>
                         <a:ext uri="{28A0092B-C50C-407E-A947-70E740481C1C}">
                           <a14:useLocalDpi xmlns:a14="http://schemas.microsoft.com/office/drawing/2010/main" val="0"/>
@@ -4581,7 +4788,7 @@
                   <pic:spPr bwMode="auto">
                     <a:xfrm>
                       <a:off x="0" y="0"/>
-                      <a:ext cx="3411315" cy="3237112"/>
+                      <a:ext cx="4886325" cy="4638675"/>
                     </a:xfrm>
                     <a:prstGeom prst="rect">
                       <a:avLst/>
@@ -4606,24 +4813,14 @@
       <w:r>
         <w:t xml:space="preserve">Obrázek </w:t>
       </w:r>
-      <w:r>
-        <w:fldChar w:fldCharType="begin"/>
-      </w:r>
-      <w:r>
-        <w:instrText xml:space="preserve"> SEQ Obrázek \* ARABIC </w:instrText>
-      </w:r>
-      <w:r>
-        <w:fldChar w:fldCharType="separate"/>
-      </w:r>
-      <w:r>
-        <w:rPr>
-          <w:noProof/>
-        </w:rPr>
-        <w:t>4</w:t>
-      </w:r>
-      <w:r>
-        <w:fldChar w:fldCharType="end"/>
-      </w:r>
+      <w:fldSimple w:instr=" SEQ Obrázek \* ARABIC ">
+        <w:r>
+          <w:rPr>
+            <w:noProof/>
+          </w:rPr>
+          <w:t>4</w:t>
+        </w:r>
+      </w:fldSimple>
       <w:r>
         <w:t xml:space="preserve"> Modul s LCD Displejem</w:t>
       </w:r>
@@ -4671,8 +4868,13 @@
         </w:numPr>
       </w:pPr>
       <w:r>
-        <w:t>LCD displej: s modrým podsvícením</w:t>
-      </w:r>
+        <w:t xml:space="preserve">LCD displej: s modrým </w:t>
+      </w:r>
+      <w:proofErr w:type="spellStart"/>
+      <w:r>
+        <w:t>podsvícením</w:t>
+      </w:r>
+      <w:proofErr w:type="spellEnd"/>
     </w:p>
     <w:p>
       <w:pPr>
@@ -4706,6 +4908,7 @@
         </w:numPr>
       </w:pPr>
       <w:r>
+        <w:lastRenderedPageBreak/>
         <w:t xml:space="preserve">Průmyslový standard: HD44780 </w:t>
       </w:r>
     </w:p>
@@ -4718,13 +4921,7 @@
         </w:numPr>
       </w:pPr>
       <w:r>
-        <w:t xml:space="preserve">Napájení: </w:t>
-      </w:r>
-      <w:r>
-        <w:t>5 V</w:t>
-      </w:r>
-      <w:r>
-        <w:t xml:space="preserve"> DC </w:t>
+        <w:t xml:space="preserve">Napájení: 5 V DC </w:t>
       </w:r>
     </w:p>
     <w:p>
@@ -4736,16 +4933,7 @@
         </w:numPr>
       </w:pPr>
       <w:r>
-        <w:t>Pod světlení</w:t>
-      </w:r>
-      <w:r>
-        <w:t xml:space="preserve">: A, K je na </w:t>
-      </w:r>
-      <w:r>
-        <w:t>5 V</w:t>
-      </w:r>
-      <w:r>
-        <w:t>, stabilizátor je již na DPS displeje</w:t>
+        <w:t>Pod světlení: A, K je na 5 V, stabilizátor je již na DPS displeje</w:t>
       </w:r>
     </w:p>
     <w:p>
@@ -4754,7 +4942,6 @@
       </w:pPr>
       <w:bookmarkStart w:id="23" w:name="_Toc190885149"/>
       <w:r>
-        <w:lastRenderedPageBreak/>
         <w:t>LED světla</w:t>
       </w:r>
       <w:bookmarkEnd w:id="23"/>
@@ -4764,7 +4951,23 @@
         <w:pStyle w:val="Pokraovn"/>
       </w:pPr>
       <w:r>
-        <w:t xml:space="preserve">Pro indikaci, zda je zámek otevřený či zavřený byl použit modul s ledkami. Ten disponuje osmi ledkami, každá na 5 V a </w:t>
+        <w:t>Pro indikaci, zda je zámek otevřený či zavřený byl použit modul s </w:t>
+      </w:r>
+      <w:proofErr w:type="spellStart"/>
+      <w:r>
+        <w:t>ledkami</w:t>
+      </w:r>
+      <w:proofErr w:type="spellEnd"/>
+      <w:r>
+        <w:t xml:space="preserve">. Ten disponuje osmi </w:t>
+      </w:r>
+      <w:proofErr w:type="spellStart"/>
+      <w:r>
+        <w:t>ledkami</w:t>
+      </w:r>
+      <w:proofErr w:type="spellEnd"/>
+      <w:r>
+        <w:t xml:space="preserve">, každá na 5 V a </w:t>
       </w:r>
       <w:r>
         <w:t>budič sběrnice</w:t>
@@ -4788,10 +4991,10 @@
           <w:noProof/>
         </w:rPr>
         <w:drawing>
-          <wp:inline distT="0" distB="0" distL="0" distR="0" wp14:anchorId="65F09B2A" wp14:editId="0E0D3992">
-            <wp:extent cx="3742661" cy="3499099"/>
-            <wp:effectExtent l="0" t="0" r="0" b="6350"/>
-            <wp:docPr id="1434467597" name="Obrázek 9" descr="Obsah obrázku hračka&#10;&#10;Obsah vygenerovaný umělou inteligencí může být nesprávný."/>
+          <wp:inline distT="0" distB="0" distL="0" distR="0" wp14:anchorId="321F14BE" wp14:editId="5E38874D">
+            <wp:extent cx="5229225" cy="4894797"/>
+            <wp:effectExtent l="0" t="0" r="0" b="0"/>
+            <wp:docPr id="5" name="Obrázek 5"/>
             <wp:cNvGraphicFramePr>
               <a:graphicFrameLocks xmlns:a="http://schemas.openxmlformats.org/drawingml/2006/main" noChangeAspect="1"/>
             </wp:cNvGraphicFramePr>
@@ -4799,13 +5002,13 @@
               <a:graphicData uri="http://schemas.openxmlformats.org/drawingml/2006/picture">
                 <pic:pic xmlns:pic="http://schemas.openxmlformats.org/drawingml/2006/picture">
                   <pic:nvPicPr>
-                    <pic:cNvPr id="1434467597" name="Obrázek 9" descr="Obsah obrázku hračka&#10;&#10;Obsah vygenerovaný umělou inteligencí může být nesprávný."/>
+                    <pic:cNvPr id="0" name="Picture 5"/>
                     <pic:cNvPicPr>
                       <a:picLocks noChangeAspect="1" noChangeArrowheads="1"/>
                     </pic:cNvPicPr>
                   </pic:nvPicPr>
                   <pic:blipFill>
-                    <a:blip r:embed="rId20" cstate="print">
+                    <a:blip r:embed="rId19">
                       <a:extLst>
                         <a:ext uri="{28A0092B-C50C-407E-A947-70E740481C1C}">
                           <a14:useLocalDpi xmlns:a14="http://schemas.microsoft.com/office/drawing/2010/main" val="0"/>
@@ -4820,7 +5023,7 @@
                   <pic:spPr bwMode="auto">
                     <a:xfrm>
                       <a:off x="0" y="0"/>
-                      <a:ext cx="3745863" cy="3502092"/>
+                      <a:ext cx="5232055" cy="4897446"/>
                     </a:xfrm>
                     <a:prstGeom prst="rect">
                       <a:avLst/>
@@ -4836,6 +5039,8 @@
           </wp:inline>
         </w:drawing>
       </w:r>
+      <w:bookmarkStart w:id="24" w:name="_GoBack"/>
+      <w:bookmarkEnd w:id="24"/>
     </w:p>
     <w:p>
       <w:pPr>
@@ -4845,53 +5050,46 @@
       <w:r>
         <w:t xml:space="preserve">Obrázek </w:t>
       </w:r>
-      <w:r>
-        <w:fldChar w:fldCharType="begin"/>
-      </w:r>
-      <w:r>
-        <w:instrText xml:space="preserve"> SEQ Obrázek \* ARABIC </w:instrText>
-      </w:r>
-      <w:r>
-        <w:fldChar w:fldCharType="separate"/>
-      </w:r>
-      <w:r>
-        <w:rPr>
-          <w:noProof/>
-        </w:rPr>
-        <w:t>5</w:t>
-      </w:r>
-      <w:r>
-        <w:fldChar w:fldCharType="end"/>
-      </w:r>
+      <w:fldSimple w:instr=" SEQ Obrázek \* ARABIC ">
+        <w:r>
+          <w:rPr>
+            <w:noProof/>
+          </w:rPr>
+          <w:t>5</w:t>
+        </w:r>
+      </w:fldSimple>
       <w:r>
         <w:t xml:space="preserve"> Modul s </w:t>
       </w:r>
-      <w:commentRangeStart w:id="24"/>
+      <w:commentRangeStart w:id="25"/>
+      <w:proofErr w:type="spellStart"/>
       <w:r>
         <w:t>ledkami</w:t>
       </w:r>
-      <w:commentRangeEnd w:id="24"/>
+      <w:commentRangeEnd w:id="25"/>
+      <w:proofErr w:type="spellEnd"/>
       <w:r>
         <w:rPr>
           <w:rStyle w:val="Odkaznakoment"/>
           <w:bCs w:val="0"/>
           <w:i w:val="0"/>
         </w:rPr>
-        <w:commentReference w:id="24"/>
+        <w:commentReference w:id="25"/>
       </w:r>
     </w:p>
     <w:p>
       <w:pPr>
         <w:pStyle w:val="Nadpis3"/>
       </w:pPr>
-      <w:bookmarkStart w:id="25" w:name="_Toc190885150"/>
-      <w:r>
+      <w:bookmarkStart w:id="26" w:name="_Toc190885150"/>
+      <w:r>
+        <w:lastRenderedPageBreak/>
         <w:t xml:space="preserve">Specifikace </w:t>
       </w:r>
       <w:r>
         <w:t>M74HCT245B1</w:t>
       </w:r>
-      <w:bookmarkEnd w:id="25"/>
+      <w:bookmarkEnd w:id="26"/>
     </w:p>
     <w:p>
       <w:pPr>
@@ -4946,42 +5144,42 @@
       <w:pPr>
         <w:pStyle w:val="Nadpis1"/>
       </w:pPr>
-      <w:bookmarkStart w:id="26" w:name="_Toc190885151"/>
+      <w:bookmarkStart w:id="27" w:name="_Toc190885151"/>
       <w:r>
         <w:lastRenderedPageBreak/>
         <w:t>Software</w:t>
       </w:r>
-      <w:bookmarkEnd w:id="26"/>
+      <w:bookmarkEnd w:id="27"/>
     </w:p>
     <w:p>
       <w:pPr>
         <w:pStyle w:val="Nadpis2"/>
       </w:pPr>
-      <w:bookmarkStart w:id="27" w:name="_Toc190885152"/>
+      <w:bookmarkStart w:id="28" w:name="_Toc190885152"/>
       <w:r>
         <w:t>Programová struktura</w:t>
       </w:r>
-      <w:bookmarkEnd w:id="27"/>
+      <w:bookmarkEnd w:id="28"/>
     </w:p>
     <w:p>
       <w:pPr>
         <w:pStyle w:val="Nadpis2"/>
       </w:pPr>
-      <w:bookmarkStart w:id="28" w:name="_Toc190885153"/>
+      <w:bookmarkStart w:id="29" w:name="_Toc190885153"/>
       <w:r>
         <w:t>Práce s EEPROM pamětí</w:t>
       </w:r>
-      <w:bookmarkEnd w:id="28"/>
+      <w:bookmarkEnd w:id="29"/>
     </w:p>
     <w:p>
       <w:pPr>
         <w:pStyle w:val="Nadpis2"/>
       </w:pPr>
-      <w:bookmarkStart w:id="29" w:name="_Toc190885154"/>
+      <w:bookmarkStart w:id="30" w:name="_Toc190885154"/>
       <w:r>
         <w:t>Autentizační algoritmy (RFID a PIN)</w:t>
       </w:r>
-      <w:bookmarkEnd w:id="29"/>
+      <w:bookmarkEnd w:id="30"/>
     </w:p>
     <w:p>
       <w:pPr>
@@ -4995,15 +5193,15 @@
       <w:pPr>
         <w:pStyle w:val="uvodzaver"/>
       </w:pPr>
-      <w:bookmarkStart w:id="30" w:name="_Toc190885155"/>
+      <w:bookmarkStart w:id="31" w:name="_Toc190885155"/>
       <w:r>
         <w:lastRenderedPageBreak/>
         <w:t>Závěr</w:t>
       </w:r>
-      <w:bookmarkEnd w:id="30"/>
+      <w:bookmarkEnd w:id="31"/>
     </w:p>
     <w:sectPr>
-      <w:footerReference w:type="default" r:id="rId21"/>
+      <w:footerReference w:type="default" r:id="rId20"/>
       <w:pgSz w:w="11906" w:h="16838"/>
       <w:pgMar w:top="1701" w:right="1418" w:bottom="1701" w:left="2268" w:header="709" w:footer="709" w:gutter="0"/>
       <w:cols w:space="708"/>
@@ -5014,7 +5212,7 @@
 </file>
 
 <file path=word/comments.xml><?xml version="1.0" encoding="utf-8"?>
-<w:comments xmlns:wpc="http://schemas.microsoft.com/office/word/2010/wordprocessingCanvas" xmlns:cx="http://schemas.microsoft.com/office/drawing/2014/chartex" xmlns:cx1="http://schemas.microsoft.com/office/drawing/2015/9/8/chartex" xmlns:cx2="http://schemas.microsoft.com/office/drawing/2015/10/21/chartex" xmlns:cx3="http://schemas.microsoft.com/office/drawing/2016/5/9/chartex" xmlns:cx4="http://schemas.microsoft.com/office/drawing/2016/5/10/chartex" xmlns:cx5="http://schemas.microsoft.com/office/drawing/2016/5/11/chartex" xmlns:cx6="http://schemas.microsoft.com/office/drawing/2016/5/12/chartex" xmlns:cx7="http://schemas.microsoft.com/office/drawing/2016/5/13/chartex" xmlns:cx8="http://schemas.microsoft.com/office/drawing/2016/5/14/chartex" xmlns:mc="http://schemas.openxmlformats.org/markup-compatibility/2006" xmlns:aink="http://schemas.microsoft.com/office/drawing/2016/ink" xmlns:am3d="http://schemas.microsoft.com/office/drawing/2017/model3d" xmlns:o="urn:schemas-microsoft-com:office:office" xmlns:oel="http://schemas.microsoft.com/office/2019/extlst" xmlns:r="http://schemas.openxmlformats.org/officeDocument/2006/relationships" xmlns:m="http://schemas.openxmlformats.org/officeDocument/2006/math" xmlns:v="urn:schemas-microsoft-com:vml" xmlns:wp14="http://schemas.microsoft.com/office/word/2010/wordprocessingDrawing" xmlns:wp="http://schemas.openxmlformats.org/drawingml/2006/wordprocessingDrawing" xmlns:w10="urn:schemas-microsoft-com:office:word" xmlns:w="http://schemas.openxmlformats.org/wordprocessingml/2006/main" xmlns:w14="http://schemas.microsoft.com/office/word/2010/wordml" xmlns:w15="http://schemas.microsoft.com/office/word/2012/wordml" xmlns:w16cex="http://schemas.microsoft.com/office/word/2018/wordml/cex" xmlns:w16cid="http://schemas.microsoft.com/office/word/2016/wordml/cid" xmlns:w16="http://schemas.microsoft.com/office/word/2018/wordml" xmlns:w16du="http://schemas.microsoft.com/office/word/2023/wordml/word16du" xmlns:w16sdtdh="http://schemas.microsoft.com/office/word/2020/wordml/sdtdatahash" xmlns:w16sdtfl="http://schemas.microsoft.com/office/word/2024/wordml/sdtformatlock" xmlns:w16se="http://schemas.microsoft.com/office/word/2015/wordml/symex" xmlns:wpg="http://schemas.microsoft.com/office/word/2010/wordprocessingGroup" xmlns:wpi="http://schemas.microsoft.com/office/word/2010/wordprocessingInk" xmlns:wne="http://schemas.microsoft.com/office/word/2006/wordml" xmlns:wps="http://schemas.microsoft.com/office/word/2010/wordprocessingShape" mc:Ignorable="w14 w15 w16se w16cid w16 w16cex w16sdtdh w16sdtfl w16du wp14">
+<w:comments xmlns:wpc="http://schemas.microsoft.com/office/word/2010/wordprocessingCanvas" xmlns:cx="http://schemas.microsoft.com/office/drawing/2014/chartex" xmlns:cx1="http://schemas.microsoft.com/office/drawing/2015/9/8/chartex" xmlns:cx2="http://schemas.microsoft.com/office/drawing/2015/10/21/chartex" xmlns:cx3="http://schemas.microsoft.com/office/drawing/2016/5/9/chartex" xmlns:cx4="http://schemas.microsoft.com/office/drawing/2016/5/10/chartex" xmlns:cx5="http://schemas.microsoft.com/office/drawing/2016/5/11/chartex" xmlns:cx6="http://schemas.microsoft.com/office/drawing/2016/5/12/chartex" xmlns:cx7="http://schemas.microsoft.com/office/drawing/2016/5/13/chartex" xmlns:cx8="http://schemas.microsoft.com/office/drawing/2016/5/14/chartex" xmlns:mc="http://schemas.openxmlformats.org/markup-compatibility/2006" xmlns:aink="http://schemas.microsoft.com/office/drawing/2016/ink" xmlns:am3d="http://schemas.microsoft.com/office/drawing/2017/model3d" xmlns:o="urn:schemas-microsoft-com:office:office" xmlns:r="http://schemas.openxmlformats.org/officeDocument/2006/relationships" xmlns:m="http://schemas.openxmlformats.org/officeDocument/2006/math" xmlns:v="urn:schemas-microsoft-com:vml" xmlns:wp14="http://schemas.microsoft.com/office/word/2010/wordprocessingDrawing" xmlns:wp="http://schemas.openxmlformats.org/drawingml/2006/wordprocessingDrawing" xmlns:w10="urn:schemas-microsoft-com:office:word" xmlns:w="http://schemas.openxmlformats.org/wordprocessingml/2006/main" xmlns:w14="http://schemas.microsoft.com/office/word/2010/wordml" xmlns:w15="http://schemas.microsoft.com/office/word/2012/wordml" xmlns:w16cid="http://schemas.microsoft.com/office/word/2016/wordml/cid" xmlns:w16se="http://schemas.microsoft.com/office/word/2015/wordml/symex" xmlns:wpg="http://schemas.microsoft.com/office/word/2010/wordprocessingGroup" xmlns:wpi="http://schemas.microsoft.com/office/word/2010/wordprocessingInk" xmlns:wne="http://schemas.microsoft.com/office/word/2006/wordml" xmlns:wps="http://schemas.microsoft.com/office/word/2010/wordprocessingShape" mc:Ignorable="w14 w15 w16se w16cid wp14">
   <w:comment w:id="9" w:author="Paulas Michal" w:date="2025-02-19T18:20:00Z" w:initials="MP">
     <w:p>
       <w:pPr>
@@ -5117,7 +5315,7 @@
       </w:hyperlink>
     </w:p>
   </w:comment>
-  <w:comment w:id="24" w:author="Paulas Michal" w:date="2025-02-19T19:08:00Z" w:initials="MP">
+  <w:comment w:id="25" w:author="Paulas Michal" w:date="2025-02-19T19:08:00Z" w:initials="MP">
     <w:p>
       <w:pPr>
         <w:pStyle w:val="Textkomente"/>
@@ -5143,7 +5341,7 @@
 </file>
 
 <file path=word/commentsExtended.xml><?xml version="1.0" encoding="utf-8"?>
-<w15:commentsEx xmlns:wpc="http://schemas.microsoft.com/office/word/2010/wordprocessingCanvas" xmlns:cx="http://schemas.microsoft.com/office/drawing/2014/chartex" xmlns:cx1="http://schemas.microsoft.com/office/drawing/2015/9/8/chartex" xmlns:cx2="http://schemas.microsoft.com/office/drawing/2015/10/21/chartex" xmlns:cx3="http://schemas.microsoft.com/office/drawing/2016/5/9/chartex" xmlns:cx4="http://schemas.microsoft.com/office/drawing/2016/5/10/chartex" xmlns:cx5="http://schemas.microsoft.com/office/drawing/2016/5/11/chartex" xmlns:cx6="http://schemas.microsoft.com/office/drawing/2016/5/12/chartex" xmlns:cx7="http://schemas.microsoft.com/office/drawing/2016/5/13/chartex" xmlns:cx8="http://schemas.microsoft.com/office/drawing/2016/5/14/chartex" xmlns:mc="http://schemas.openxmlformats.org/markup-compatibility/2006" xmlns:aink="http://schemas.microsoft.com/office/drawing/2016/ink" xmlns:am3d="http://schemas.microsoft.com/office/drawing/2017/model3d" xmlns:o="urn:schemas-microsoft-com:office:office" xmlns:oel="http://schemas.microsoft.com/office/2019/extlst" xmlns:r="http://schemas.openxmlformats.org/officeDocument/2006/relationships" xmlns:m="http://schemas.openxmlformats.org/officeDocument/2006/math" xmlns:v="urn:schemas-microsoft-com:vml" xmlns:wp14="http://schemas.microsoft.com/office/word/2010/wordprocessingDrawing" xmlns:wp="http://schemas.openxmlformats.org/drawingml/2006/wordprocessingDrawing" xmlns:w10="urn:schemas-microsoft-com:office:word" xmlns:w="http://schemas.openxmlformats.org/wordprocessingml/2006/main" xmlns:w14="http://schemas.microsoft.com/office/word/2010/wordml" xmlns:w15="http://schemas.microsoft.com/office/word/2012/wordml" xmlns:w16cex="http://schemas.microsoft.com/office/word/2018/wordml/cex" xmlns:w16cid="http://schemas.microsoft.com/office/word/2016/wordml/cid" xmlns:w16="http://schemas.microsoft.com/office/word/2018/wordml" xmlns:w16du="http://schemas.microsoft.com/office/word/2023/wordml/word16du" xmlns:w16sdtdh="http://schemas.microsoft.com/office/word/2020/wordml/sdtdatahash" xmlns:w16sdtfl="http://schemas.microsoft.com/office/word/2024/wordml/sdtformatlock" xmlns:w16se="http://schemas.microsoft.com/office/word/2015/wordml/symex" xmlns:wpg="http://schemas.microsoft.com/office/word/2010/wordprocessingGroup" xmlns:wpi="http://schemas.microsoft.com/office/word/2010/wordprocessingInk" xmlns:wne="http://schemas.microsoft.com/office/word/2006/wordml" xmlns:wps="http://schemas.microsoft.com/office/word/2010/wordprocessingShape" mc:Ignorable="w14 w15 w16se w16cid w16 w16cex w16sdtdh w16sdtfl w16du wp14">
+<w15:commentsEx xmlns:wpc="http://schemas.microsoft.com/office/word/2010/wordprocessingCanvas" xmlns:cx="http://schemas.microsoft.com/office/drawing/2014/chartex" xmlns:cx1="http://schemas.microsoft.com/office/drawing/2015/9/8/chartex" xmlns:cx2="http://schemas.microsoft.com/office/drawing/2015/10/21/chartex" xmlns:cx3="http://schemas.microsoft.com/office/drawing/2016/5/9/chartex" xmlns:cx4="http://schemas.microsoft.com/office/drawing/2016/5/10/chartex" xmlns:cx5="http://schemas.microsoft.com/office/drawing/2016/5/11/chartex" xmlns:cx6="http://schemas.microsoft.com/office/drawing/2016/5/12/chartex" xmlns:cx7="http://schemas.microsoft.com/office/drawing/2016/5/13/chartex" xmlns:cx8="http://schemas.microsoft.com/office/drawing/2016/5/14/chartex" xmlns:mc="http://schemas.openxmlformats.org/markup-compatibility/2006" xmlns:aink="http://schemas.microsoft.com/office/drawing/2016/ink" xmlns:am3d="http://schemas.microsoft.com/office/drawing/2017/model3d" xmlns:o="urn:schemas-microsoft-com:office:office" xmlns:r="http://schemas.openxmlformats.org/officeDocument/2006/relationships" xmlns:m="http://schemas.openxmlformats.org/officeDocument/2006/math" xmlns:v="urn:schemas-microsoft-com:vml" xmlns:wp14="http://schemas.microsoft.com/office/word/2010/wordprocessingDrawing" xmlns:wp="http://schemas.openxmlformats.org/drawingml/2006/wordprocessingDrawing" xmlns:w10="urn:schemas-microsoft-com:office:word" xmlns:w="http://schemas.openxmlformats.org/wordprocessingml/2006/main" xmlns:w14="http://schemas.microsoft.com/office/word/2010/wordml" xmlns:w15="http://schemas.microsoft.com/office/word/2012/wordml" xmlns:w16cid="http://schemas.microsoft.com/office/word/2016/wordml/cid" xmlns:w16se="http://schemas.microsoft.com/office/word/2015/wordml/symex" xmlns:wpg="http://schemas.microsoft.com/office/word/2010/wordprocessingGroup" xmlns:wpi="http://schemas.microsoft.com/office/word/2010/wordprocessingInk" xmlns:wne="http://schemas.microsoft.com/office/word/2006/wordml" xmlns:wps="http://schemas.microsoft.com/office/word/2010/wordprocessingShape" mc:Ignorable="w14 w15 w16se w16cid wp14">
   <w15:commentEx w15:paraId="6B212973" w15:done="0"/>
   <w15:commentEx w15:paraId="0B037FA5" w15:done="0"/>
   <w15:commentEx w15:paraId="274623B6" w15:done="0"/>
@@ -5163,7 +5361,7 @@
 </file>
 
 <file path=word/commentsIds.xml><?xml version="1.0" encoding="utf-8"?>
-<w16cid:commentsIds xmlns:wpc="http://schemas.microsoft.com/office/word/2010/wordprocessingCanvas" xmlns:cx="http://schemas.microsoft.com/office/drawing/2014/chartex" xmlns:cx1="http://schemas.microsoft.com/office/drawing/2015/9/8/chartex" xmlns:cx2="http://schemas.microsoft.com/office/drawing/2015/10/21/chartex" xmlns:cx3="http://schemas.microsoft.com/office/drawing/2016/5/9/chartex" xmlns:cx4="http://schemas.microsoft.com/office/drawing/2016/5/10/chartex" xmlns:cx5="http://schemas.microsoft.com/office/drawing/2016/5/11/chartex" xmlns:cx6="http://schemas.microsoft.com/office/drawing/2016/5/12/chartex" xmlns:cx7="http://schemas.microsoft.com/office/drawing/2016/5/13/chartex" xmlns:cx8="http://schemas.microsoft.com/office/drawing/2016/5/14/chartex" xmlns:mc="http://schemas.openxmlformats.org/markup-compatibility/2006" xmlns:aink="http://schemas.microsoft.com/office/drawing/2016/ink" xmlns:am3d="http://schemas.microsoft.com/office/drawing/2017/model3d" xmlns:o="urn:schemas-microsoft-com:office:office" xmlns:oel="http://schemas.microsoft.com/office/2019/extlst" xmlns:r="http://schemas.openxmlformats.org/officeDocument/2006/relationships" xmlns:m="http://schemas.openxmlformats.org/officeDocument/2006/math" xmlns:v="urn:schemas-microsoft-com:vml" xmlns:wp14="http://schemas.microsoft.com/office/word/2010/wordprocessingDrawing" xmlns:wp="http://schemas.openxmlformats.org/drawingml/2006/wordprocessingDrawing" xmlns:w10="urn:schemas-microsoft-com:office:word" xmlns:w="http://schemas.openxmlformats.org/wordprocessingml/2006/main" xmlns:w14="http://schemas.microsoft.com/office/word/2010/wordml" xmlns:w15="http://schemas.microsoft.com/office/word/2012/wordml" xmlns:w16cex="http://schemas.microsoft.com/office/word/2018/wordml/cex" xmlns:w16cid="http://schemas.microsoft.com/office/word/2016/wordml/cid" xmlns:w16="http://schemas.microsoft.com/office/word/2018/wordml" xmlns:w16du="http://schemas.microsoft.com/office/word/2023/wordml/word16du" xmlns:w16sdtdh="http://schemas.microsoft.com/office/word/2020/wordml/sdtdatahash" xmlns:w16sdtfl="http://schemas.microsoft.com/office/word/2024/wordml/sdtformatlock" xmlns:w16se="http://schemas.microsoft.com/office/word/2015/wordml/symex" xmlns:wpg="http://schemas.microsoft.com/office/word/2010/wordprocessingGroup" xmlns:wpi="http://schemas.microsoft.com/office/word/2010/wordprocessingInk" xmlns:wne="http://schemas.microsoft.com/office/word/2006/wordml" xmlns:wps="http://schemas.microsoft.com/office/word/2010/wordprocessingShape" mc:Ignorable="w14 w15 w16se w16cid w16 w16cex w16sdtdh w16sdtfl w16du wp14">
+<w16cid:commentsIds xmlns:wpc="http://schemas.microsoft.com/office/word/2010/wordprocessingCanvas" xmlns:cx="http://schemas.microsoft.com/office/drawing/2014/chartex" xmlns:cx1="http://schemas.microsoft.com/office/drawing/2015/9/8/chartex" xmlns:cx2="http://schemas.microsoft.com/office/drawing/2015/10/21/chartex" xmlns:cx3="http://schemas.microsoft.com/office/drawing/2016/5/9/chartex" xmlns:cx4="http://schemas.microsoft.com/office/drawing/2016/5/10/chartex" xmlns:cx5="http://schemas.microsoft.com/office/drawing/2016/5/11/chartex" xmlns:cx6="http://schemas.microsoft.com/office/drawing/2016/5/12/chartex" xmlns:cx7="http://schemas.microsoft.com/office/drawing/2016/5/13/chartex" xmlns:cx8="http://schemas.microsoft.com/office/drawing/2016/5/14/chartex" xmlns:mc="http://schemas.openxmlformats.org/markup-compatibility/2006" xmlns:aink="http://schemas.microsoft.com/office/drawing/2016/ink" xmlns:am3d="http://schemas.microsoft.com/office/drawing/2017/model3d" xmlns:o="urn:schemas-microsoft-com:office:office" xmlns:r="http://schemas.openxmlformats.org/officeDocument/2006/relationships" xmlns:m="http://schemas.openxmlformats.org/officeDocument/2006/math" xmlns:v="urn:schemas-microsoft-com:vml" xmlns:wp14="http://schemas.microsoft.com/office/word/2010/wordprocessingDrawing" xmlns:wp="http://schemas.openxmlformats.org/drawingml/2006/wordprocessingDrawing" xmlns:w10="urn:schemas-microsoft-com:office:word" xmlns:w="http://schemas.openxmlformats.org/wordprocessingml/2006/main" xmlns:w14="http://schemas.microsoft.com/office/word/2010/wordml" xmlns:w15="http://schemas.microsoft.com/office/word/2012/wordml" xmlns:w16cid="http://schemas.microsoft.com/office/word/2016/wordml/cid" xmlns:w16se="http://schemas.microsoft.com/office/word/2015/wordml/symex" xmlns:wpg="http://schemas.microsoft.com/office/word/2010/wordprocessingGroup" xmlns:wpi="http://schemas.microsoft.com/office/word/2010/wordprocessingInk" xmlns:wne="http://schemas.microsoft.com/office/word/2006/wordml" xmlns:wps="http://schemas.microsoft.com/office/word/2010/wordprocessingShape" mc:Ignorable="w14 w15 w16se w16cid wp14">
   <w16cid:commentId w16cid:paraId="6B212973" w16cid:durableId="61DAC95C"/>
   <w16cid:commentId w16cid:paraId="0B037FA5" w16cid:durableId="2E135981"/>
   <w16cid:commentId w16cid:paraId="274623B6" w16cid:durableId="51554810"/>
@@ -5173,7 +5371,7 @@
 </file>
 
 <file path=word/endnotes.xml><?xml version="1.0" encoding="utf-8"?>
-<w:endnotes xmlns:wpc="http://schemas.microsoft.com/office/word/2010/wordprocessingCanvas" xmlns:cx="http://schemas.microsoft.com/office/drawing/2014/chartex" xmlns:cx1="http://schemas.microsoft.com/office/drawing/2015/9/8/chartex" xmlns:cx2="http://schemas.microsoft.com/office/drawing/2015/10/21/chartex" xmlns:cx3="http://schemas.microsoft.com/office/drawing/2016/5/9/chartex" xmlns:cx4="http://schemas.microsoft.com/office/drawing/2016/5/10/chartex" xmlns:cx5="http://schemas.microsoft.com/office/drawing/2016/5/11/chartex" xmlns:cx6="http://schemas.microsoft.com/office/drawing/2016/5/12/chartex" xmlns:cx7="http://schemas.microsoft.com/office/drawing/2016/5/13/chartex" xmlns:cx8="http://schemas.microsoft.com/office/drawing/2016/5/14/chartex" xmlns:mc="http://schemas.openxmlformats.org/markup-compatibility/2006" xmlns:aink="http://schemas.microsoft.com/office/drawing/2016/ink" xmlns:am3d="http://schemas.microsoft.com/office/drawing/2017/model3d" xmlns:o="urn:schemas-microsoft-com:office:office" xmlns:oel="http://schemas.microsoft.com/office/2019/extlst" xmlns:r="http://schemas.openxmlformats.org/officeDocument/2006/relationships" xmlns:m="http://schemas.openxmlformats.org/officeDocument/2006/math" xmlns:v="urn:schemas-microsoft-com:vml" xmlns:wp14="http://schemas.microsoft.com/office/word/2010/wordprocessingDrawing" xmlns:wp="http://schemas.openxmlformats.org/drawingml/2006/wordprocessingDrawing" xmlns:w10="urn:schemas-microsoft-com:office:word" xmlns:w="http://schemas.openxmlformats.org/wordprocessingml/2006/main" xmlns:w14="http://schemas.microsoft.com/office/word/2010/wordml" xmlns:w15="http://schemas.microsoft.com/office/word/2012/wordml" xmlns:w16cex="http://schemas.microsoft.com/office/word/2018/wordml/cex" xmlns:w16cid="http://schemas.microsoft.com/office/word/2016/wordml/cid" xmlns:w16="http://schemas.microsoft.com/office/word/2018/wordml" xmlns:w16du="http://schemas.microsoft.com/office/word/2023/wordml/word16du" xmlns:w16sdtdh="http://schemas.microsoft.com/office/word/2020/wordml/sdtdatahash" xmlns:w16sdtfl="http://schemas.microsoft.com/office/word/2024/wordml/sdtformatlock" xmlns:w16se="http://schemas.microsoft.com/office/word/2015/wordml/symex" xmlns:wpg="http://schemas.microsoft.com/office/word/2010/wordprocessingGroup" xmlns:wpi="http://schemas.microsoft.com/office/word/2010/wordprocessingInk" xmlns:wne="http://schemas.microsoft.com/office/word/2006/wordml" xmlns:wps="http://schemas.microsoft.com/office/word/2010/wordprocessingShape" mc:Ignorable="w14 w15 w16se w16cid w16 w16cex w16sdtdh w16sdtfl w16du wp14">
+<w:endnotes xmlns:wpc="http://schemas.microsoft.com/office/word/2010/wordprocessingCanvas" xmlns:cx="http://schemas.microsoft.com/office/drawing/2014/chartex" xmlns:cx1="http://schemas.microsoft.com/office/drawing/2015/9/8/chartex" xmlns:cx2="http://schemas.microsoft.com/office/drawing/2015/10/21/chartex" xmlns:cx3="http://schemas.microsoft.com/office/drawing/2016/5/9/chartex" xmlns:cx4="http://schemas.microsoft.com/office/drawing/2016/5/10/chartex" xmlns:cx5="http://schemas.microsoft.com/office/drawing/2016/5/11/chartex" xmlns:cx6="http://schemas.microsoft.com/office/drawing/2016/5/12/chartex" xmlns:cx7="http://schemas.microsoft.com/office/drawing/2016/5/13/chartex" xmlns:cx8="http://schemas.microsoft.com/office/drawing/2016/5/14/chartex" xmlns:mc="http://schemas.openxmlformats.org/markup-compatibility/2006" xmlns:aink="http://schemas.microsoft.com/office/drawing/2016/ink" xmlns:am3d="http://schemas.microsoft.com/office/drawing/2017/model3d" xmlns:o="urn:schemas-microsoft-com:office:office" xmlns:r="http://schemas.openxmlformats.org/officeDocument/2006/relationships" xmlns:m="http://schemas.openxmlformats.org/officeDocument/2006/math" xmlns:v="urn:schemas-microsoft-com:vml" xmlns:wp14="http://schemas.microsoft.com/office/word/2010/wordprocessingDrawing" xmlns:wp="http://schemas.openxmlformats.org/drawingml/2006/wordprocessingDrawing" xmlns:w10="urn:schemas-microsoft-com:office:word" xmlns:w="http://schemas.openxmlformats.org/wordprocessingml/2006/main" xmlns:w14="http://schemas.microsoft.com/office/word/2010/wordml" xmlns:w15="http://schemas.microsoft.com/office/word/2012/wordml" xmlns:w16cid="http://schemas.microsoft.com/office/word/2016/wordml/cid" xmlns:w16se="http://schemas.microsoft.com/office/word/2015/wordml/symex" xmlns:wpg="http://schemas.microsoft.com/office/word/2010/wordprocessingGroup" xmlns:wpi="http://schemas.microsoft.com/office/word/2010/wordprocessingInk" xmlns:wne="http://schemas.microsoft.com/office/word/2006/wordml" xmlns:wps="http://schemas.microsoft.com/office/word/2010/wordprocessingShape" mc:Ignorable="w14 w15 w16se w16cid wp14">
   <w:endnote w:type="separator" w:id="-1">
     <w:p>
       <w:r>
@@ -5196,7 +5394,7 @@
 </file>
 
 <file path=word/footer1.xml><?xml version="1.0" encoding="utf-8"?>
-<w:ftr xmlns:wpc="http://schemas.microsoft.com/office/word/2010/wordprocessingCanvas" xmlns:cx="http://schemas.microsoft.com/office/drawing/2014/chartex" xmlns:cx1="http://schemas.microsoft.com/office/drawing/2015/9/8/chartex" xmlns:cx2="http://schemas.microsoft.com/office/drawing/2015/10/21/chartex" xmlns:cx3="http://schemas.microsoft.com/office/drawing/2016/5/9/chartex" xmlns:cx4="http://schemas.microsoft.com/office/drawing/2016/5/10/chartex" xmlns:cx5="http://schemas.microsoft.com/office/drawing/2016/5/11/chartex" xmlns:cx6="http://schemas.microsoft.com/office/drawing/2016/5/12/chartex" xmlns:cx7="http://schemas.microsoft.com/office/drawing/2016/5/13/chartex" xmlns:cx8="http://schemas.microsoft.com/office/drawing/2016/5/14/chartex" xmlns:mc="http://schemas.openxmlformats.org/markup-compatibility/2006" xmlns:aink="http://schemas.microsoft.com/office/drawing/2016/ink" xmlns:am3d="http://schemas.microsoft.com/office/drawing/2017/model3d" xmlns:o="urn:schemas-microsoft-com:office:office" xmlns:oel="http://schemas.microsoft.com/office/2019/extlst" xmlns:r="http://schemas.openxmlformats.org/officeDocument/2006/relationships" xmlns:m="http://schemas.openxmlformats.org/officeDocument/2006/math" xmlns:v="urn:schemas-microsoft-com:vml" xmlns:wp14="http://schemas.microsoft.com/office/word/2010/wordprocessingDrawing" xmlns:wp="http://schemas.openxmlformats.org/drawingml/2006/wordprocessingDrawing" xmlns:w10="urn:schemas-microsoft-com:office:word" xmlns:w="http://schemas.openxmlformats.org/wordprocessingml/2006/main" xmlns:w14="http://schemas.microsoft.com/office/word/2010/wordml" xmlns:w15="http://schemas.microsoft.com/office/word/2012/wordml" xmlns:w16cex="http://schemas.microsoft.com/office/word/2018/wordml/cex" xmlns:w16cid="http://schemas.microsoft.com/office/word/2016/wordml/cid" xmlns:w16="http://schemas.microsoft.com/office/word/2018/wordml" xmlns:w16du="http://schemas.microsoft.com/office/word/2023/wordml/word16du" xmlns:w16sdtdh="http://schemas.microsoft.com/office/word/2020/wordml/sdtdatahash" xmlns:w16sdtfl="http://schemas.microsoft.com/office/word/2024/wordml/sdtformatlock" xmlns:w16se="http://schemas.microsoft.com/office/word/2015/wordml/symex" xmlns:wpg="http://schemas.microsoft.com/office/word/2010/wordprocessingGroup" xmlns:wpi="http://schemas.microsoft.com/office/word/2010/wordprocessingInk" xmlns:wne="http://schemas.microsoft.com/office/word/2006/wordml" xmlns:wps="http://schemas.microsoft.com/office/word/2010/wordprocessingShape" mc:Ignorable="w14 w15 w16se w16cid w16 w16cex w16sdtdh w16sdtfl w16du wp14">
+<w:ftr xmlns:wpc="http://schemas.microsoft.com/office/word/2010/wordprocessingCanvas" xmlns:cx="http://schemas.microsoft.com/office/drawing/2014/chartex" xmlns:cx1="http://schemas.microsoft.com/office/drawing/2015/9/8/chartex" xmlns:cx2="http://schemas.microsoft.com/office/drawing/2015/10/21/chartex" xmlns:cx3="http://schemas.microsoft.com/office/drawing/2016/5/9/chartex" xmlns:cx4="http://schemas.microsoft.com/office/drawing/2016/5/10/chartex" xmlns:cx5="http://schemas.microsoft.com/office/drawing/2016/5/11/chartex" xmlns:cx6="http://schemas.microsoft.com/office/drawing/2016/5/12/chartex" xmlns:cx7="http://schemas.microsoft.com/office/drawing/2016/5/13/chartex" xmlns:cx8="http://schemas.microsoft.com/office/drawing/2016/5/14/chartex" xmlns:mc="http://schemas.openxmlformats.org/markup-compatibility/2006" xmlns:aink="http://schemas.microsoft.com/office/drawing/2016/ink" xmlns:am3d="http://schemas.microsoft.com/office/drawing/2017/model3d" xmlns:o="urn:schemas-microsoft-com:office:office" xmlns:r="http://schemas.openxmlformats.org/officeDocument/2006/relationships" xmlns:m="http://schemas.openxmlformats.org/officeDocument/2006/math" xmlns:v="urn:schemas-microsoft-com:vml" xmlns:wp14="http://schemas.microsoft.com/office/word/2010/wordprocessingDrawing" xmlns:wp="http://schemas.openxmlformats.org/drawingml/2006/wordprocessingDrawing" xmlns:w10="urn:schemas-microsoft-com:office:word" xmlns:w="http://schemas.openxmlformats.org/wordprocessingml/2006/main" xmlns:w14="http://schemas.microsoft.com/office/word/2010/wordml" xmlns:w15="http://schemas.microsoft.com/office/word/2012/wordml" xmlns:w16cid="http://schemas.microsoft.com/office/word/2016/wordml/cid" xmlns:w16se="http://schemas.microsoft.com/office/word/2015/wordml/symex" xmlns:wpg="http://schemas.microsoft.com/office/word/2010/wordprocessingGroup" xmlns:wpi="http://schemas.microsoft.com/office/word/2010/wordprocessingInk" xmlns:wne="http://schemas.microsoft.com/office/word/2006/wordml" xmlns:wps="http://schemas.microsoft.com/office/word/2010/wordprocessingShape" mc:Ignorable="w14 w15 w16se w16cid wp14">
   <w:p>
     <w:pPr>
       <w:pStyle w:val="Zpat"/>
@@ -5206,7 +5404,7 @@
 </file>
 
 <file path=word/footer2.xml><?xml version="1.0" encoding="utf-8"?>
-<w:ftr xmlns:wpc="http://schemas.microsoft.com/office/word/2010/wordprocessingCanvas" xmlns:cx="http://schemas.microsoft.com/office/drawing/2014/chartex" xmlns:cx1="http://schemas.microsoft.com/office/drawing/2015/9/8/chartex" xmlns:cx2="http://schemas.microsoft.com/office/drawing/2015/10/21/chartex" xmlns:cx3="http://schemas.microsoft.com/office/drawing/2016/5/9/chartex" xmlns:cx4="http://schemas.microsoft.com/office/drawing/2016/5/10/chartex" xmlns:cx5="http://schemas.microsoft.com/office/drawing/2016/5/11/chartex" xmlns:cx6="http://schemas.microsoft.com/office/drawing/2016/5/12/chartex" xmlns:cx7="http://schemas.microsoft.com/office/drawing/2016/5/13/chartex" xmlns:cx8="http://schemas.microsoft.com/office/drawing/2016/5/14/chartex" xmlns:mc="http://schemas.openxmlformats.org/markup-compatibility/2006" xmlns:aink="http://schemas.microsoft.com/office/drawing/2016/ink" xmlns:am3d="http://schemas.microsoft.com/office/drawing/2017/model3d" xmlns:o="urn:schemas-microsoft-com:office:office" xmlns:oel="http://schemas.microsoft.com/office/2019/extlst" xmlns:r="http://schemas.openxmlformats.org/officeDocument/2006/relationships" xmlns:m="http://schemas.openxmlformats.org/officeDocument/2006/math" xmlns:v="urn:schemas-microsoft-com:vml" xmlns:wp14="http://schemas.microsoft.com/office/word/2010/wordprocessingDrawing" xmlns:wp="http://schemas.openxmlformats.org/drawingml/2006/wordprocessingDrawing" xmlns:w10="urn:schemas-microsoft-com:office:word" xmlns:w="http://schemas.openxmlformats.org/wordprocessingml/2006/main" xmlns:w14="http://schemas.microsoft.com/office/word/2010/wordml" xmlns:w15="http://schemas.microsoft.com/office/word/2012/wordml" xmlns:w16cex="http://schemas.microsoft.com/office/word/2018/wordml/cex" xmlns:w16cid="http://schemas.microsoft.com/office/word/2016/wordml/cid" xmlns:w16="http://schemas.microsoft.com/office/word/2018/wordml" xmlns:w16du="http://schemas.microsoft.com/office/word/2023/wordml/word16du" xmlns:w16sdtdh="http://schemas.microsoft.com/office/word/2020/wordml/sdtdatahash" xmlns:w16sdtfl="http://schemas.microsoft.com/office/word/2024/wordml/sdtformatlock" xmlns:w16se="http://schemas.microsoft.com/office/word/2015/wordml/symex" xmlns:wpg="http://schemas.microsoft.com/office/word/2010/wordprocessingGroup" xmlns:wpi="http://schemas.microsoft.com/office/word/2010/wordprocessingInk" xmlns:wne="http://schemas.microsoft.com/office/word/2006/wordml" xmlns:wps="http://schemas.microsoft.com/office/word/2010/wordprocessingShape" mc:Ignorable="w14 w15 w16se w16cid w16 w16cex w16sdtdh w16sdtfl w16du wp14">
+<w:ftr xmlns:wpc="http://schemas.microsoft.com/office/word/2010/wordprocessingCanvas" xmlns:cx="http://schemas.microsoft.com/office/drawing/2014/chartex" xmlns:cx1="http://schemas.microsoft.com/office/drawing/2015/9/8/chartex" xmlns:cx2="http://schemas.microsoft.com/office/drawing/2015/10/21/chartex" xmlns:cx3="http://schemas.microsoft.com/office/drawing/2016/5/9/chartex" xmlns:cx4="http://schemas.microsoft.com/office/drawing/2016/5/10/chartex" xmlns:cx5="http://schemas.microsoft.com/office/drawing/2016/5/11/chartex" xmlns:cx6="http://schemas.microsoft.com/office/drawing/2016/5/12/chartex" xmlns:cx7="http://schemas.microsoft.com/office/drawing/2016/5/13/chartex" xmlns:cx8="http://schemas.microsoft.com/office/drawing/2016/5/14/chartex" xmlns:mc="http://schemas.openxmlformats.org/markup-compatibility/2006" xmlns:aink="http://schemas.microsoft.com/office/drawing/2016/ink" xmlns:am3d="http://schemas.microsoft.com/office/drawing/2017/model3d" xmlns:o="urn:schemas-microsoft-com:office:office" xmlns:r="http://schemas.openxmlformats.org/officeDocument/2006/relationships" xmlns:m="http://schemas.openxmlformats.org/officeDocument/2006/math" xmlns:v="urn:schemas-microsoft-com:vml" xmlns:wp14="http://schemas.microsoft.com/office/word/2010/wordprocessingDrawing" xmlns:wp="http://schemas.openxmlformats.org/drawingml/2006/wordprocessingDrawing" xmlns:w10="urn:schemas-microsoft-com:office:word" xmlns:w="http://schemas.openxmlformats.org/wordprocessingml/2006/main" xmlns:w14="http://schemas.microsoft.com/office/word/2010/wordml" xmlns:w15="http://schemas.microsoft.com/office/word/2012/wordml" xmlns:w16cid="http://schemas.microsoft.com/office/word/2016/wordml/cid" xmlns:w16se="http://schemas.microsoft.com/office/word/2015/wordml/symex" xmlns:wpg="http://schemas.microsoft.com/office/word/2010/wordprocessingGroup" xmlns:wpi="http://schemas.microsoft.com/office/word/2010/wordprocessingInk" xmlns:wne="http://schemas.microsoft.com/office/word/2006/wordml" xmlns:wps="http://schemas.microsoft.com/office/word/2010/wordprocessingShape" mc:Ignorable="w14 w15 w16se w16cid wp14">
   <w:sdt>
     <w:sdtPr>
       <w:id w:val="47111526"/>
@@ -5274,7 +5472,7 @@
 </file>
 
 <file path=word/footnotes.xml><?xml version="1.0" encoding="utf-8"?>
-<w:footnotes xmlns:wpc="http://schemas.microsoft.com/office/word/2010/wordprocessingCanvas" xmlns:cx="http://schemas.microsoft.com/office/drawing/2014/chartex" xmlns:cx1="http://schemas.microsoft.com/office/drawing/2015/9/8/chartex" xmlns:cx2="http://schemas.microsoft.com/office/drawing/2015/10/21/chartex" xmlns:cx3="http://schemas.microsoft.com/office/drawing/2016/5/9/chartex" xmlns:cx4="http://schemas.microsoft.com/office/drawing/2016/5/10/chartex" xmlns:cx5="http://schemas.microsoft.com/office/drawing/2016/5/11/chartex" xmlns:cx6="http://schemas.microsoft.com/office/drawing/2016/5/12/chartex" xmlns:cx7="http://schemas.microsoft.com/office/drawing/2016/5/13/chartex" xmlns:cx8="http://schemas.microsoft.com/office/drawing/2016/5/14/chartex" xmlns:mc="http://schemas.openxmlformats.org/markup-compatibility/2006" xmlns:aink="http://schemas.microsoft.com/office/drawing/2016/ink" xmlns:am3d="http://schemas.microsoft.com/office/drawing/2017/model3d" xmlns:o="urn:schemas-microsoft-com:office:office" xmlns:oel="http://schemas.microsoft.com/office/2019/extlst" xmlns:r="http://schemas.openxmlformats.org/officeDocument/2006/relationships" xmlns:m="http://schemas.openxmlformats.org/officeDocument/2006/math" xmlns:v="urn:schemas-microsoft-com:vml" xmlns:wp14="http://schemas.microsoft.com/office/word/2010/wordprocessingDrawing" xmlns:wp="http://schemas.openxmlformats.org/drawingml/2006/wordprocessingDrawing" xmlns:w10="urn:schemas-microsoft-com:office:word" xmlns:w="http://schemas.openxmlformats.org/wordprocessingml/2006/main" xmlns:w14="http://schemas.microsoft.com/office/word/2010/wordml" xmlns:w15="http://schemas.microsoft.com/office/word/2012/wordml" xmlns:w16cex="http://schemas.microsoft.com/office/word/2018/wordml/cex" xmlns:w16cid="http://schemas.microsoft.com/office/word/2016/wordml/cid" xmlns:w16="http://schemas.microsoft.com/office/word/2018/wordml" xmlns:w16du="http://schemas.microsoft.com/office/word/2023/wordml/word16du" xmlns:w16sdtdh="http://schemas.microsoft.com/office/word/2020/wordml/sdtdatahash" xmlns:w16sdtfl="http://schemas.microsoft.com/office/word/2024/wordml/sdtformatlock" xmlns:w16se="http://schemas.microsoft.com/office/word/2015/wordml/symex" xmlns:wpg="http://schemas.microsoft.com/office/word/2010/wordprocessingGroup" xmlns:wpi="http://schemas.microsoft.com/office/word/2010/wordprocessingInk" xmlns:wne="http://schemas.microsoft.com/office/word/2006/wordml" xmlns:wps="http://schemas.microsoft.com/office/word/2010/wordprocessingShape" mc:Ignorable="w14 w15 w16se w16cid w16 w16cex w16sdtdh w16sdtfl w16du wp14">
+<w:footnotes xmlns:wpc="http://schemas.microsoft.com/office/word/2010/wordprocessingCanvas" xmlns:cx="http://schemas.microsoft.com/office/drawing/2014/chartex" xmlns:cx1="http://schemas.microsoft.com/office/drawing/2015/9/8/chartex" xmlns:cx2="http://schemas.microsoft.com/office/drawing/2015/10/21/chartex" xmlns:cx3="http://schemas.microsoft.com/office/drawing/2016/5/9/chartex" xmlns:cx4="http://schemas.microsoft.com/office/drawing/2016/5/10/chartex" xmlns:cx5="http://schemas.microsoft.com/office/drawing/2016/5/11/chartex" xmlns:cx6="http://schemas.microsoft.com/office/drawing/2016/5/12/chartex" xmlns:cx7="http://schemas.microsoft.com/office/drawing/2016/5/13/chartex" xmlns:cx8="http://schemas.microsoft.com/office/drawing/2016/5/14/chartex" xmlns:mc="http://schemas.openxmlformats.org/markup-compatibility/2006" xmlns:aink="http://schemas.microsoft.com/office/drawing/2016/ink" xmlns:am3d="http://schemas.microsoft.com/office/drawing/2017/model3d" xmlns:o="urn:schemas-microsoft-com:office:office" xmlns:r="http://schemas.openxmlformats.org/officeDocument/2006/relationships" xmlns:m="http://schemas.openxmlformats.org/officeDocument/2006/math" xmlns:v="urn:schemas-microsoft-com:vml" xmlns:wp14="http://schemas.microsoft.com/office/word/2010/wordprocessingDrawing" xmlns:wp="http://schemas.openxmlformats.org/drawingml/2006/wordprocessingDrawing" xmlns:w10="urn:schemas-microsoft-com:office:word" xmlns:w="http://schemas.openxmlformats.org/wordprocessingml/2006/main" xmlns:w14="http://schemas.microsoft.com/office/word/2010/wordml" xmlns:w15="http://schemas.microsoft.com/office/word/2012/wordml" xmlns:w16cid="http://schemas.microsoft.com/office/word/2016/wordml/cid" xmlns:w16se="http://schemas.microsoft.com/office/word/2015/wordml/symex" xmlns:wpg="http://schemas.microsoft.com/office/word/2010/wordprocessingGroup" xmlns:wpi="http://schemas.microsoft.com/office/word/2010/wordprocessingInk" xmlns:wne="http://schemas.microsoft.com/office/word/2006/wordml" xmlns:wps="http://schemas.microsoft.com/office/word/2010/wordprocessingShape" mc:Ignorable="w14 w15 w16se w16cid wp14">
   <w:footnote w:type="separator" w:id="-1">
     <w:p>
       <w:r>
@@ -5297,7 +5495,7 @@
 </file>
 
 <file path=word/numbering.xml><?xml version="1.0" encoding="utf-8"?>
-<w:numbering xmlns:wpc="http://schemas.microsoft.com/office/word/2010/wordprocessingCanvas" xmlns:cx="http://schemas.microsoft.com/office/drawing/2014/chartex" xmlns:cx1="http://schemas.microsoft.com/office/drawing/2015/9/8/chartex" xmlns:cx2="http://schemas.microsoft.com/office/drawing/2015/10/21/chartex" xmlns:cx3="http://schemas.microsoft.com/office/drawing/2016/5/9/chartex" xmlns:cx4="http://schemas.microsoft.com/office/drawing/2016/5/10/chartex" xmlns:cx5="http://schemas.microsoft.com/office/drawing/2016/5/11/chartex" xmlns:cx6="http://schemas.microsoft.com/office/drawing/2016/5/12/chartex" xmlns:cx7="http://schemas.microsoft.com/office/drawing/2016/5/13/chartex" xmlns:cx8="http://schemas.microsoft.com/office/drawing/2016/5/14/chartex" xmlns:mc="http://schemas.openxmlformats.org/markup-compatibility/2006" xmlns:aink="http://schemas.microsoft.com/office/drawing/2016/ink" xmlns:am3d="http://schemas.microsoft.com/office/drawing/2017/model3d" xmlns:o="urn:schemas-microsoft-com:office:office" xmlns:oel="http://schemas.microsoft.com/office/2019/extlst" xmlns:r="http://schemas.openxmlformats.org/officeDocument/2006/relationships" xmlns:m="http://schemas.openxmlformats.org/officeDocument/2006/math" xmlns:v="urn:schemas-microsoft-com:vml" xmlns:wp14="http://schemas.microsoft.com/office/word/2010/wordprocessingDrawing" xmlns:wp="http://schemas.openxmlformats.org/drawingml/2006/wordprocessingDrawing" xmlns:w10="urn:schemas-microsoft-com:office:word" xmlns:w="http://schemas.openxmlformats.org/wordprocessingml/2006/main" xmlns:w14="http://schemas.microsoft.com/office/word/2010/wordml" xmlns:w15="http://schemas.microsoft.com/office/word/2012/wordml" xmlns:w16cex="http://schemas.microsoft.com/office/word/2018/wordml/cex" xmlns:w16cid="http://schemas.microsoft.com/office/word/2016/wordml/cid" xmlns:w16="http://schemas.microsoft.com/office/word/2018/wordml" xmlns:w16du="http://schemas.microsoft.com/office/word/2023/wordml/word16du" xmlns:w16sdtdh="http://schemas.microsoft.com/office/word/2020/wordml/sdtdatahash" xmlns:w16sdtfl="http://schemas.microsoft.com/office/word/2024/wordml/sdtformatlock" xmlns:w16se="http://schemas.microsoft.com/office/word/2015/wordml/symex" xmlns:wpg="http://schemas.microsoft.com/office/word/2010/wordprocessingGroup" xmlns:wpi="http://schemas.microsoft.com/office/word/2010/wordprocessingInk" xmlns:wne="http://schemas.microsoft.com/office/word/2006/wordml" xmlns:wps="http://schemas.microsoft.com/office/word/2010/wordprocessingShape" mc:Ignorable="w14 w15 w16se w16cid w16 w16cex w16sdtdh w16sdtfl w16du wp14">
+<w:numbering xmlns:wpc="http://schemas.microsoft.com/office/word/2010/wordprocessingCanvas" xmlns:cx="http://schemas.microsoft.com/office/drawing/2014/chartex" xmlns:cx1="http://schemas.microsoft.com/office/drawing/2015/9/8/chartex" xmlns:cx2="http://schemas.microsoft.com/office/drawing/2015/10/21/chartex" xmlns:cx3="http://schemas.microsoft.com/office/drawing/2016/5/9/chartex" xmlns:cx4="http://schemas.microsoft.com/office/drawing/2016/5/10/chartex" xmlns:cx5="http://schemas.microsoft.com/office/drawing/2016/5/11/chartex" xmlns:cx6="http://schemas.microsoft.com/office/drawing/2016/5/12/chartex" xmlns:cx7="http://schemas.microsoft.com/office/drawing/2016/5/13/chartex" xmlns:cx8="http://schemas.microsoft.com/office/drawing/2016/5/14/chartex" xmlns:mc="http://schemas.openxmlformats.org/markup-compatibility/2006" xmlns:aink="http://schemas.microsoft.com/office/drawing/2016/ink" xmlns:am3d="http://schemas.microsoft.com/office/drawing/2017/model3d" xmlns:o="urn:schemas-microsoft-com:office:office" xmlns:r="http://schemas.openxmlformats.org/officeDocument/2006/relationships" xmlns:m="http://schemas.openxmlformats.org/officeDocument/2006/math" xmlns:v="urn:schemas-microsoft-com:vml" xmlns:wp14="http://schemas.microsoft.com/office/word/2010/wordprocessingDrawing" xmlns:wp="http://schemas.openxmlformats.org/drawingml/2006/wordprocessingDrawing" xmlns:w10="urn:schemas-microsoft-com:office:word" xmlns:w="http://schemas.openxmlformats.org/wordprocessingml/2006/main" xmlns:w14="http://schemas.microsoft.com/office/word/2010/wordml" xmlns:w15="http://schemas.microsoft.com/office/word/2012/wordml" xmlns:w16cid="http://schemas.microsoft.com/office/word/2016/wordml/cid" xmlns:w16se="http://schemas.microsoft.com/office/word/2015/wordml/symex" xmlns:wpg="http://schemas.microsoft.com/office/word/2010/wordprocessingGroup" xmlns:wpi="http://schemas.microsoft.com/office/word/2010/wordprocessingInk" xmlns:wne="http://schemas.microsoft.com/office/word/2006/wordml" xmlns:wps="http://schemas.microsoft.com/office/word/2010/wordprocessingShape" mc:Ignorable="w14 w15 w16se w16cid wp14">
   <w:abstractNum w:abstractNumId="0" w15:restartNumberingAfterBreak="0">
     <w:nsid w:val="FFFFFF7E"/>
     <w:multiLevelType w:val="singleLevel"/>
@@ -8712,70 +8910,70 @@
       </w:pPr>
     </w:lvl>
   </w:abstractNum>
-  <w:num w:numId="1" w16cid:durableId="1276331106">
+  <w:num w:numId="1">
     <w:abstractNumId w:val="3"/>
   </w:num>
-  <w:num w:numId="2" w16cid:durableId="1176534061">
+  <w:num w:numId="2">
     <w:abstractNumId w:val="29"/>
   </w:num>
-  <w:num w:numId="3" w16cid:durableId="1710177552">
+  <w:num w:numId="3">
     <w:abstractNumId w:val="19"/>
   </w:num>
-  <w:num w:numId="4" w16cid:durableId="643437361">
+  <w:num w:numId="4">
     <w:abstractNumId w:val="24"/>
   </w:num>
-  <w:num w:numId="5" w16cid:durableId="2006787865">
+  <w:num w:numId="5">
     <w:abstractNumId w:val="13"/>
   </w:num>
-  <w:num w:numId="6" w16cid:durableId="1758869016">
+  <w:num w:numId="6">
     <w:abstractNumId w:val="4"/>
   </w:num>
-  <w:num w:numId="7" w16cid:durableId="1318605634">
+  <w:num w:numId="7">
     <w:abstractNumId w:val="11"/>
   </w:num>
-  <w:num w:numId="8" w16cid:durableId="1471678327">
+  <w:num w:numId="8">
     <w:abstractNumId w:val="6"/>
   </w:num>
-  <w:num w:numId="9" w16cid:durableId="1883244629">
+  <w:num w:numId="9">
     <w:abstractNumId w:val="2"/>
   </w:num>
-  <w:num w:numId="10" w16cid:durableId="1488983728">
+  <w:num w:numId="10">
     <w:abstractNumId w:val="1"/>
   </w:num>
-  <w:num w:numId="11" w16cid:durableId="1787843548">
+  <w:num w:numId="11">
     <w:abstractNumId w:val="0"/>
   </w:num>
-  <w:num w:numId="12" w16cid:durableId="1848128967">
+  <w:num w:numId="12">
     <w:abstractNumId w:val="31"/>
   </w:num>
-  <w:num w:numId="13" w16cid:durableId="770129619">
+  <w:num w:numId="13">
     <w:abstractNumId w:val="15"/>
   </w:num>
-  <w:num w:numId="14" w16cid:durableId="1020621482">
+  <w:num w:numId="14">
     <w:abstractNumId w:val="5"/>
   </w:num>
-  <w:num w:numId="15" w16cid:durableId="975912000">
+  <w:num w:numId="15">
     <w:abstractNumId w:val="16"/>
   </w:num>
-  <w:num w:numId="16" w16cid:durableId="493228072">
+  <w:num w:numId="16">
     <w:abstractNumId w:val="17"/>
   </w:num>
-  <w:num w:numId="17" w16cid:durableId="100878448">
+  <w:num w:numId="17">
     <w:abstractNumId w:val="14"/>
   </w:num>
-  <w:num w:numId="18" w16cid:durableId="965280079">
+  <w:num w:numId="18">
     <w:abstractNumId w:val="26"/>
   </w:num>
-  <w:num w:numId="19" w16cid:durableId="1914387654">
+  <w:num w:numId="19">
     <w:abstractNumId w:val="12"/>
   </w:num>
-  <w:num w:numId="20" w16cid:durableId="1647320003">
+  <w:num w:numId="20">
     <w:abstractNumId w:val="32"/>
   </w:num>
-  <w:num w:numId="21" w16cid:durableId="924144118">
+  <w:num w:numId="21">
     <w:abstractNumId w:val="8"/>
   </w:num>
-  <w:num w:numId="22" w16cid:durableId="1655254853">
+  <w:num w:numId="22">
     <w:abstractNumId w:val="32"/>
     <w:lvlOverride w:ilvl="0">
       <w:startOverride w:val="1"/>
@@ -8805,68 +9003,68 @@
       <w:startOverride w:val="1"/>
     </w:lvlOverride>
   </w:num>
-  <w:num w:numId="23" w16cid:durableId="2131897566">
+  <w:num w:numId="23">
     <w:abstractNumId w:val="8"/>
   </w:num>
-  <w:num w:numId="24" w16cid:durableId="1816289979">
+  <w:num w:numId="24">
     <w:abstractNumId w:val="5"/>
   </w:num>
-  <w:num w:numId="25" w16cid:durableId="33505567">
+  <w:num w:numId="25">
     <w:abstractNumId w:val="32"/>
   </w:num>
-  <w:num w:numId="26" w16cid:durableId="1585337482">
+  <w:num w:numId="26">
     <w:abstractNumId w:val="16"/>
   </w:num>
-  <w:num w:numId="27" w16cid:durableId="1137333094">
+  <w:num w:numId="27">
     <w:abstractNumId w:val="32"/>
   </w:num>
-  <w:num w:numId="28" w16cid:durableId="1598755168">
+  <w:num w:numId="28">
     <w:abstractNumId w:val="32"/>
   </w:num>
-  <w:num w:numId="29" w16cid:durableId="861556922">
+  <w:num w:numId="29">
     <w:abstractNumId w:val="32"/>
   </w:num>
-  <w:num w:numId="30" w16cid:durableId="1100880295">
+  <w:num w:numId="30">
     <w:abstractNumId w:val="27"/>
   </w:num>
-  <w:num w:numId="31" w16cid:durableId="1988239508">
+  <w:num w:numId="31">
     <w:abstractNumId w:val="22"/>
   </w:num>
-  <w:num w:numId="32" w16cid:durableId="909968100">
+  <w:num w:numId="32">
     <w:abstractNumId w:val="9"/>
   </w:num>
-  <w:num w:numId="33" w16cid:durableId="1373655067">
+  <w:num w:numId="33">
     <w:abstractNumId w:val="28"/>
   </w:num>
-  <w:num w:numId="34" w16cid:durableId="40787420">
+  <w:num w:numId="34">
     <w:abstractNumId w:val="7"/>
   </w:num>
-  <w:num w:numId="35" w16cid:durableId="1760517588">
+  <w:num w:numId="35">
     <w:abstractNumId w:val="20"/>
   </w:num>
-  <w:num w:numId="36" w16cid:durableId="1115716497">
+  <w:num w:numId="36">
     <w:abstractNumId w:val="21"/>
   </w:num>
-  <w:num w:numId="37" w16cid:durableId="1615938800">
+  <w:num w:numId="37">
     <w:abstractNumId w:val="30"/>
   </w:num>
-  <w:num w:numId="38" w16cid:durableId="1486699362">
+  <w:num w:numId="38">
     <w:abstractNumId w:val="25"/>
   </w:num>
-  <w:num w:numId="39" w16cid:durableId="1640038621">
+  <w:num w:numId="39">
     <w:abstractNumId w:val="23"/>
   </w:num>
-  <w:num w:numId="40" w16cid:durableId="258293094">
+  <w:num w:numId="40">
     <w:abstractNumId w:val="18"/>
   </w:num>
-  <w:num w:numId="41" w16cid:durableId="801312805">
+  <w:num w:numId="41">
     <w:abstractNumId w:val="10"/>
   </w:num>
 </w:numbering>
 </file>
 
 <file path=word/people.xml><?xml version="1.0" encoding="utf-8"?>
-<w15:people xmlns:wpc="http://schemas.microsoft.com/office/word/2010/wordprocessingCanvas" xmlns:cx="http://schemas.microsoft.com/office/drawing/2014/chartex" xmlns:cx1="http://schemas.microsoft.com/office/drawing/2015/9/8/chartex" xmlns:cx2="http://schemas.microsoft.com/office/drawing/2015/10/21/chartex" xmlns:cx3="http://schemas.microsoft.com/office/drawing/2016/5/9/chartex" xmlns:cx4="http://schemas.microsoft.com/office/drawing/2016/5/10/chartex" xmlns:cx5="http://schemas.microsoft.com/office/drawing/2016/5/11/chartex" xmlns:cx6="http://schemas.microsoft.com/office/drawing/2016/5/12/chartex" xmlns:cx7="http://schemas.microsoft.com/office/drawing/2016/5/13/chartex" xmlns:cx8="http://schemas.microsoft.com/office/drawing/2016/5/14/chartex" xmlns:mc="http://schemas.openxmlformats.org/markup-compatibility/2006" xmlns:aink="http://schemas.microsoft.com/office/drawing/2016/ink" xmlns:am3d="http://schemas.microsoft.com/office/drawing/2017/model3d" xmlns:o="urn:schemas-microsoft-com:office:office" xmlns:oel="http://schemas.microsoft.com/office/2019/extlst" xmlns:r="http://schemas.openxmlformats.org/officeDocument/2006/relationships" xmlns:m="http://schemas.openxmlformats.org/officeDocument/2006/math" xmlns:v="urn:schemas-microsoft-com:vml" xmlns:wp14="http://schemas.microsoft.com/office/word/2010/wordprocessingDrawing" xmlns:wp="http://schemas.openxmlformats.org/drawingml/2006/wordprocessingDrawing" xmlns:w10="urn:schemas-microsoft-com:office:word" xmlns:w="http://schemas.openxmlformats.org/wordprocessingml/2006/main" xmlns:w14="http://schemas.microsoft.com/office/word/2010/wordml" xmlns:w15="http://schemas.microsoft.com/office/word/2012/wordml" xmlns:w16cex="http://schemas.microsoft.com/office/word/2018/wordml/cex" xmlns:w16cid="http://schemas.microsoft.com/office/word/2016/wordml/cid" xmlns:w16="http://schemas.microsoft.com/office/word/2018/wordml" xmlns:w16du="http://schemas.microsoft.com/office/word/2023/wordml/word16du" xmlns:w16sdtdh="http://schemas.microsoft.com/office/word/2020/wordml/sdtdatahash" xmlns:w16sdtfl="http://schemas.microsoft.com/office/word/2024/wordml/sdtformatlock" xmlns:w16se="http://schemas.microsoft.com/office/word/2015/wordml/symex" xmlns:wpg="http://schemas.microsoft.com/office/word/2010/wordprocessingGroup" xmlns:wpi="http://schemas.microsoft.com/office/word/2010/wordprocessingInk" xmlns:wne="http://schemas.microsoft.com/office/word/2006/wordml" xmlns:wps="http://schemas.microsoft.com/office/word/2010/wordprocessingShape" mc:Ignorable="w14 w15 w16se w16cid w16 w16cex w16sdtdh w16sdtfl w16du wp14">
+<w15:people xmlns:wpc="http://schemas.microsoft.com/office/word/2010/wordprocessingCanvas" xmlns:cx="http://schemas.microsoft.com/office/drawing/2014/chartex" xmlns:cx1="http://schemas.microsoft.com/office/drawing/2015/9/8/chartex" xmlns:cx2="http://schemas.microsoft.com/office/drawing/2015/10/21/chartex" xmlns:cx3="http://schemas.microsoft.com/office/drawing/2016/5/9/chartex" xmlns:cx4="http://schemas.microsoft.com/office/drawing/2016/5/10/chartex" xmlns:cx5="http://schemas.microsoft.com/office/drawing/2016/5/11/chartex" xmlns:cx6="http://schemas.microsoft.com/office/drawing/2016/5/12/chartex" xmlns:cx7="http://schemas.microsoft.com/office/drawing/2016/5/13/chartex" xmlns:cx8="http://schemas.microsoft.com/office/drawing/2016/5/14/chartex" xmlns:mc="http://schemas.openxmlformats.org/markup-compatibility/2006" xmlns:aink="http://schemas.microsoft.com/office/drawing/2016/ink" xmlns:am3d="http://schemas.microsoft.com/office/drawing/2017/model3d" xmlns:o="urn:schemas-microsoft-com:office:office" xmlns:r="http://schemas.openxmlformats.org/officeDocument/2006/relationships" xmlns:m="http://schemas.openxmlformats.org/officeDocument/2006/math" xmlns:v="urn:schemas-microsoft-com:vml" xmlns:wp14="http://schemas.microsoft.com/office/word/2010/wordprocessingDrawing" xmlns:wp="http://schemas.openxmlformats.org/drawingml/2006/wordprocessingDrawing" xmlns:w10="urn:schemas-microsoft-com:office:word" xmlns:w="http://schemas.openxmlformats.org/wordprocessingml/2006/main" xmlns:w14="http://schemas.microsoft.com/office/word/2010/wordml" xmlns:w15="http://schemas.microsoft.com/office/word/2012/wordml" xmlns:w16cid="http://schemas.microsoft.com/office/word/2016/wordml/cid" xmlns:w16se="http://schemas.microsoft.com/office/word/2015/wordml/symex" xmlns:wpg="http://schemas.microsoft.com/office/word/2010/wordprocessingGroup" xmlns:wpi="http://schemas.microsoft.com/office/word/2010/wordprocessingInk" xmlns:wne="http://schemas.microsoft.com/office/word/2006/wordml" xmlns:wps="http://schemas.microsoft.com/office/word/2010/wordprocessingShape" mc:Ignorable="w14 w15 w16se w16cid wp14">
   <w15:person w15:author="Paulas Michal">
     <w15:presenceInfo w15:providerId="AD" w15:userId="S::paulasm.06@spst.cz::463e57e9-c2cf-4a26-bb83-82b8692b554a"/>
   </w15:person>
@@ -8874,7 +9072,7 @@
 </file>
 
 <file path=word/styles.xml><?xml version="1.0" encoding="utf-8"?>
-<w:styles xmlns:mc="http://schemas.openxmlformats.org/markup-compatibility/2006" xmlns:r="http://schemas.openxmlformats.org/officeDocument/2006/relationships" xmlns:w="http://schemas.openxmlformats.org/wordprocessingml/2006/main" xmlns:w14="http://schemas.microsoft.com/office/word/2010/wordml" xmlns:w15="http://schemas.microsoft.com/office/word/2012/wordml" xmlns:w16cex="http://schemas.microsoft.com/office/word/2018/wordml/cex" xmlns:w16cid="http://schemas.microsoft.com/office/word/2016/wordml/cid" xmlns:w16="http://schemas.microsoft.com/office/word/2018/wordml" xmlns:w16du="http://schemas.microsoft.com/office/word/2023/wordml/word16du" xmlns:w16sdtdh="http://schemas.microsoft.com/office/word/2020/wordml/sdtdatahash" xmlns:w16sdtfl="http://schemas.microsoft.com/office/word/2024/wordml/sdtformatlock" xmlns:w16se="http://schemas.microsoft.com/office/word/2015/wordml/symex" mc:Ignorable="w14 w15 w16se w16cid w16 w16cex w16sdtdh w16sdtfl w16du">
+<w:styles xmlns:mc="http://schemas.openxmlformats.org/markup-compatibility/2006" xmlns:r="http://schemas.openxmlformats.org/officeDocument/2006/relationships" xmlns:w="http://schemas.openxmlformats.org/wordprocessingml/2006/main" xmlns:w14="http://schemas.microsoft.com/office/word/2010/wordml" xmlns:w15="http://schemas.microsoft.com/office/word/2012/wordml" xmlns:w16cid="http://schemas.microsoft.com/office/word/2016/wordml/cid" xmlns:w16se="http://schemas.microsoft.com/office/word/2015/wordml/symex" mc:Ignorable="w14 w15 w16se w16cid">
   <w:docDefaults>
     <w:rPrDefault>
       <w:rPr>
@@ -8890,7 +9088,7 @@
       </w:pPr>
     </w:pPrDefault>
   </w:docDefaults>
-  <w:latentStyles w:defLockedState="0" w:defUIPriority="99" w:defSemiHidden="0" w:defUnhideWhenUsed="0" w:defQFormat="0" w:count="376">
+  <w:latentStyles w:defLockedState="0" w:defUIPriority="99" w:defSemiHidden="0" w:defUnhideWhenUsed="0" w:defQFormat="0" w:count="375">
     <w:lsdException w:name="Normal" w:uiPriority="0" w:qFormat="1"/>
     <w:lsdException w:name="heading 1" w:uiPriority="9" w:qFormat="1"/>
     <w:lsdException w:name="heading 2" w:semiHidden="1" w:uiPriority="9" w:unhideWhenUsed="1" w:qFormat="1"/>
@@ -9266,7 +9464,6 @@
     <w:lsdException w:name="Smart Hyperlink" w:semiHidden="1" w:unhideWhenUsed="1"/>
     <w:lsdException w:name="Hashtag" w:semiHidden="1" w:unhideWhenUsed="1"/>
     <w:lsdException w:name="Unresolved Mention" w:semiHidden="1" w:unhideWhenUsed="1"/>
-    <w:lsdException w:name="Smart Link" w:semiHidden="1" w:unhideWhenUsed="1"/>
   </w:latentStyles>
   <w:style w:type="paragraph" w:default="1" w:styleId="Normln">
     <w:name w:val="Normal"/>
@@ -9542,6 +9739,7 @@
   <w:style w:type="character" w:default="1" w:styleId="Standardnpsmoodstavce">
     <w:name w:val="Default Paragraph Font"/>
     <w:uiPriority w:val="1"/>
+    <w:semiHidden/>
     <w:unhideWhenUsed/>
   </w:style>
   <w:style w:type="table" w:default="1" w:styleId="Normlntabulka">
@@ -11162,7 +11360,7 @@
 </file>
 
 <file path=customXml/itemProps1.xml><?xml version="1.0" encoding="utf-8"?>
-<ds:datastoreItem xmlns:ds="http://schemas.openxmlformats.org/officeDocument/2006/customXml" ds:itemID="{1BCED3CA-327D-43B3-810A-60023DDF64BA}">
+<ds:datastoreItem xmlns:ds="http://schemas.openxmlformats.org/officeDocument/2006/customXml" ds:itemID="{F8762575-FCF6-4DBB-8B62-ADBEE88467E7}">
   <ds:schemaRefs>
     <ds:schemaRef ds:uri="http://schemas.openxmlformats.org/officeDocument/2006/bibliography"/>
   </ds:schemaRefs>

</xml_diff>